<commit_message>
# Commits: # 1. Final Version Alpha.
</commit_message>
<xml_diff>
--- a/rst/062201705221701硕士学位论文-FinalVersionAlpha.docx
+++ b/rst/062201705221701硕士学位论文-FinalVersionAlpha.docx
@@ -13149,7 +13149,7 @@
           <v:shape id="_x0000_i1026" type="#_x0000_t75" style="width:44.15pt;height:19.7pt" o:ole="">
             <v:imagedata r:id="rId21" o:title=""/>
           </v:shape>
-          <o:OLEObject Type="Embed" ProgID="Equation.3" ShapeID="_x0000_i1026" DrawAspect="Content" ObjectID="_1556979214" r:id="rId22"/>
+          <o:OLEObject Type="Embed" ProgID="Equation.3" ShapeID="_x0000_i1026" DrawAspect="Content" ObjectID="_1556990047" r:id="rId22"/>
         </w:object>
       </w:r>
       <w:r>
@@ -13190,7 +13190,7 @@
           <v:shape id="_x0000_i1027" type="#_x0000_t75" style="width:56.4pt;height:19.7pt" o:ole="">
             <v:imagedata r:id="rId23" o:title=""/>
           </v:shape>
-          <o:OLEObject Type="Embed" ProgID="Equation.DSMT4" ShapeID="_x0000_i1027" DrawAspect="Content" ObjectID="_1556979215" r:id="rId24"/>
+          <o:OLEObject Type="Embed" ProgID="Equation.DSMT4" ShapeID="_x0000_i1027" DrawAspect="Content" ObjectID="_1556990048" r:id="rId24"/>
         </w:object>
       </w:r>
       <w:r>
@@ -13219,7 +13219,7 @@
           <v:shape id="_x0000_i1028" type="#_x0000_t75" style="width:9.5pt;height:14.25pt" o:ole="">
             <v:imagedata r:id="rId25" o:title=""/>
           </v:shape>
-          <o:OLEObject Type="Embed" ProgID="Equation.3" ShapeID="_x0000_i1028" DrawAspect="Content" ObjectID="_1556979216" r:id="rId26"/>
+          <o:OLEObject Type="Embed" ProgID="Equation.3" ShapeID="_x0000_i1028" DrawAspect="Content" ObjectID="_1556990049" r:id="rId26"/>
         </w:object>
       </w:r>
       <w:r>
@@ -13236,7 +13236,7 @@
           <v:shape id="_x0000_i1029" type="#_x0000_t75" style="width:10.85pt;height:10.85pt" o:ole="">
             <v:imagedata r:id="rId27" o:title=""/>
           </v:shape>
-          <o:OLEObject Type="Embed" ProgID="Equation.3" ShapeID="_x0000_i1029" DrawAspect="Content" ObjectID="_1556979217" r:id="rId28"/>
+          <o:OLEObject Type="Embed" ProgID="Equation.3" ShapeID="_x0000_i1029" DrawAspect="Content" ObjectID="_1556990050" r:id="rId28"/>
         </w:object>
       </w:r>
       <w:r>
@@ -13323,7 +13323,7 @@
                 <v:shape id="_x0000_i1030" type="#_x0000_t75" style="width:374.25pt;height:118.85pt" o:ole="">
                   <v:imagedata r:id="rId29" o:title=""/>
                 </v:shape>
-                <o:OLEObject Type="Embed" ProgID="Visio.Drawing.11" ShapeID="_x0000_i1030" DrawAspect="Content" ObjectID="_1556979218" r:id="rId30"/>
+                <o:OLEObject Type="Embed" ProgID="Visio.Drawing.11" ShapeID="_x0000_i1030" DrawAspect="Content" ObjectID="_1556990051" r:id="rId30"/>
               </w:object>
             </w:r>
           </w:p>
@@ -13469,7 +13469,7 @@
                 <v:shape id="_x0000_i1031" type="#_x0000_t75" style="width:354.55pt;height:240.45pt" o:ole="">
                   <v:imagedata r:id="rId31" o:title=""/>
                 </v:shape>
-                <o:OLEObject Type="Embed" ProgID="Visio.Drawing.11" ShapeID="_x0000_i1031" DrawAspect="Content" ObjectID="_1556979219" r:id="rId32"/>
+                <o:OLEObject Type="Embed" ProgID="Visio.Drawing.11" ShapeID="_x0000_i1031" DrawAspect="Content" ObjectID="_1556990052" r:id="rId32"/>
               </w:object>
             </w:r>
           </w:p>
@@ -13618,7 +13618,7 @@
                 <v:shape id="_x0000_i1032" type="#_x0000_t75" style="width:163pt;height:94.4pt" o:ole="">
                   <v:imagedata r:id="rId33" o:title=""/>
                 </v:shape>
-                <o:OLEObject Type="Embed" ProgID="Visio.Drawing.11" ShapeID="_x0000_i1032" DrawAspect="Content" ObjectID="_1556979220" r:id="rId34"/>
+                <o:OLEObject Type="Embed" ProgID="Visio.Drawing.11" ShapeID="_x0000_i1032" DrawAspect="Content" ObjectID="_1556990053" r:id="rId34"/>
               </w:object>
             </w:r>
           </w:p>
@@ -13751,7 +13751,7 @@
                 <v:shape id="_x0000_i1033" type="#_x0000_t75" style="width:80.15pt;height:33.95pt" o:ole="">
                   <v:imagedata r:id="rId35" o:title=""/>
                 </v:shape>
-                <o:OLEObject Type="Embed" ProgID="Equation.DSMT4" ShapeID="_x0000_i1033" DrawAspect="Content" ObjectID="_1556979221" r:id="rId36"/>
+                <o:OLEObject Type="Embed" ProgID="Equation.DSMT4" ShapeID="_x0000_i1033" DrawAspect="Content" ObjectID="_1556990054" r:id="rId36"/>
               </w:object>
             </w:r>
           </w:p>
@@ -13841,7 +13841,7 @@
                 <v:shape id="_x0000_i1034" type="#_x0000_t75" style="width:129.05pt;height:19.7pt" o:ole="">
                   <v:imagedata r:id="rId37" o:title=""/>
                 </v:shape>
-                <o:OLEObject Type="Embed" ProgID="Equation.DSMT4" ShapeID="_x0000_i1034" DrawAspect="Content" ObjectID="_1556979222" r:id="rId38"/>
+                <o:OLEObject Type="Embed" ProgID="Equation.DSMT4" ShapeID="_x0000_i1034" DrawAspect="Content" ObjectID="_1556990055" r:id="rId38"/>
               </w:object>
             </w:r>
           </w:p>
@@ -13878,7 +13878,7 @@
                 <v:shape id="_x0000_i1035" type="#_x0000_t75" style="width:132.45pt;height:19.7pt" o:ole="">
                   <v:imagedata r:id="rId39" o:title=""/>
                 </v:shape>
-                <o:OLEObject Type="Embed" ProgID="Equation.DSMT4" ShapeID="_x0000_i1035" DrawAspect="Content" ObjectID="_1556979223" r:id="rId40"/>
+                <o:OLEObject Type="Embed" ProgID="Equation.DSMT4" ShapeID="_x0000_i1035" DrawAspect="Content" ObjectID="_1556990056" r:id="rId40"/>
               </w:object>
             </w:r>
           </w:p>
@@ -13916,7 +13916,7 @@
           <v:shape id="_x0000_i1036" type="#_x0000_t75" style="width:10.85pt;height:15.6pt" o:ole="">
             <v:imagedata r:id="rId41" o:title=""/>
           </v:shape>
-          <o:OLEObject Type="Embed" ProgID="Equation.3" ShapeID="_x0000_i1036" DrawAspect="Content" ObjectID="_1556979224" r:id="rId42"/>
+          <o:OLEObject Type="Embed" ProgID="Equation.3" ShapeID="_x0000_i1036" DrawAspect="Content" ObjectID="_1556990057" r:id="rId42"/>
         </w:object>
       </w:r>
       <w:r>
@@ -13936,7 +13936,7 @@
           <v:shape id="_x0000_i1037" type="#_x0000_t75" style="width:51.6pt;height:19.7pt" o:ole="">
             <v:imagedata r:id="rId43" o:title=""/>
           </v:shape>
-          <o:OLEObject Type="Embed" ProgID="Equation.DSMT4" ShapeID="_x0000_i1037" DrawAspect="Content" ObjectID="_1556979225" r:id="rId44"/>
+          <o:OLEObject Type="Embed" ProgID="Equation.DSMT4" ShapeID="_x0000_i1037" DrawAspect="Content" ObjectID="_1556990058" r:id="rId44"/>
         </w:object>
       </w:r>
       <w:r>
@@ -13953,7 +13953,7 @@
           <v:shape id="_x0000_i1038" type="#_x0000_t75" style="width:54.35pt;height:19.7pt" o:ole="">
             <v:imagedata r:id="rId45" o:title=""/>
           </v:shape>
-          <o:OLEObject Type="Embed" ProgID="Equation.DSMT4" ShapeID="_x0000_i1038" DrawAspect="Content" ObjectID="_1556979226" r:id="rId46"/>
+          <o:OLEObject Type="Embed" ProgID="Equation.DSMT4" ShapeID="_x0000_i1038" DrawAspect="Content" ObjectID="_1556990059" r:id="rId46"/>
         </w:object>
       </w:r>
       <w:r>
@@ -13973,7 +13973,7 @@
           <v:shape id="_x0000_i1039" type="#_x0000_t75" style="width:44.85pt;height:19.7pt" o:ole="">
             <v:imagedata r:id="rId47" o:title=""/>
           </v:shape>
-          <o:OLEObject Type="Embed" ProgID="Equation.DSMT4" ShapeID="_x0000_i1039" DrawAspect="Content" ObjectID="_1556979227" r:id="rId48"/>
+          <o:OLEObject Type="Embed" ProgID="Equation.DSMT4" ShapeID="_x0000_i1039" DrawAspect="Content" ObjectID="_1556990060" r:id="rId48"/>
         </w:object>
       </w:r>
       <w:r>
@@ -13990,7 +13990,7 @@
           <v:shape id="_x0000_i1040" type="#_x0000_t75" style="width:45.5pt;height:19.7pt" o:ole="">
             <v:imagedata r:id="rId49" o:title=""/>
           </v:shape>
-          <o:OLEObject Type="Embed" ProgID="Equation.DSMT4" ShapeID="_x0000_i1040" DrawAspect="Content" ObjectID="_1556979228" r:id="rId50"/>
+          <o:OLEObject Type="Embed" ProgID="Equation.DSMT4" ShapeID="_x0000_i1040" DrawAspect="Content" ObjectID="_1556990061" r:id="rId50"/>
         </w:object>
       </w:r>
       <w:r>
@@ -14007,7 +14007,7 @@
           <v:shape id="_x0000_i1041" type="#_x0000_t75" style="width:40.1pt;height:17.65pt" o:ole="">
             <v:imagedata r:id="rId51" o:title=""/>
           </v:shape>
-          <o:OLEObject Type="Embed" ProgID="Equation.DSMT4" ShapeID="_x0000_i1041" DrawAspect="Content" ObjectID="_1556979229" r:id="rId52"/>
+          <o:OLEObject Type="Embed" ProgID="Equation.DSMT4" ShapeID="_x0000_i1041" DrawAspect="Content" ObjectID="_1556990062" r:id="rId52"/>
         </w:object>
       </w:r>
       <w:r>
@@ -14027,7 +14027,7 @@
           <v:shape id="_x0000_i1042" type="#_x0000_t75" style="width:27.85pt;height:19.7pt" o:ole="">
             <v:imagedata r:id="rId53" o:title=""/>
           </v:shape>
-          <o:OLEObject Type="Embed" ProgID="Equation.3" ShapeID="_x0000_i1042" DrawAspect="Content" ObjectID="_1556979230" r:id="rId54"/>
+          <o:OLEObject Type="Embed" ProgID="Equation.3" ShapeID="_x0000_i1042" DrawAspect="Content" ObjectID="_1556990063" r:id="rId54"/>
         </w:object>
       </w:r>
       <w:r>
@@ -14053,7 +14053,7 @@
           <v:shape id="_x0000_i1043" type="#_x0000_t75" style="width:71.3pt;height:23.1pt" o:ole="">
             <v:imagedata r:id="rId55" o:title=""/>
           </v:shape>
-          <o:OLEObject Type="Embed" ProgID="Equation.3" ShapeID="_x0000_i1043" DrawAspect="Content" ObjectID="_1556979231" r:id="rId56"/>
+          <o:OLEObject Type="Embed" ProgID="Equation.3" ShapeID="_x0000_i1043" DrawAspect="Content" ObjectID="_1556990064" r:id="rId56"/>
         </w:object>
       </w:r>
       <w:r>
@@ -14082,7 +14082,7 @@
           <v:shape id="_x0000_i1044" type="#_x0000_t75" style="width:17pt;height:19.7pt" o:ole="">
             <v:imagedata r:id="rId57" o:title=""/>
           </v:shape>
-          <o:OLEObject Type="Embed" ProgID="Equation.DSMT4" ShapeID="_x0000_i1044" DrawAspect="Content" ObjectID="_1556979232" r:id="rId58"/>
+          <o:OLEObject Type="Embed" ProgID="Equation.DSMT4" ShapeID="_x0000_i1044" DrawAspect="Content" ObjectID="_1556990065" r:id="rId58"/>
         </w:object>
       </w:r>
       <w:r>
@@ -14099,7 +14099,7 @@
           <v:shape id="_x0000_i1045" type="#_x0000_t75" style="width:19.7pt;height:19.7pt" o:ole="">
             <v:imagedata r:id="rId59" o:title=""/>
           </v:shape>
-          <o:OLEObject Type="Embed" ProgID="Equation.DSMT4" ShapeID="_x0000_i1045" DrawAspect="Content" ObjectID="_1556979233" r:id="rId60"/>
+          <o:OLEObject Type="Embed" ProgID="Equation.DSMT4" ShapeID="_x0000_i1045" DrawAspect="Content" ObjectID="_1556990066" r:id="rId60"/>
         </w:object>
       </w:r>
       <w:r>
@@ -14113,7 +14113,7 @@
           <v:shape id="_x0000_i1046" type="#_x0000_t75" style="width:12.9pt;height:19.7pt" o:ole="">
             <v:imagedata r:id="rId61" o:title=""/>
           </v:shape>
-          <o:OLEObject Type="Embed" ProgID="Equation.DSMT4" ShapeID="_x0000_i1046" DrawAspect="Content" ObjectID="_1556979234" r:id="rId62"/>
+          <o:OLEObject Type="Embed" ProgID="Equation.DSMT4" ShapeID="_x0000_i1046" DrawAspect="Content" ObjectID="_1556990067" r:id="rId62"/>
         </w:object>
       </w:r>
       <w:r>
@@ -14130,7 +14130,7 @@
           <v:shape id="_x0000_i1047" type="#_x0000_t75" style="width:14.25pt;height:19.7pt" o:ole="">
             <v:imagedata r:id="rId63" o:title=""/>
           </v:shape>
-          <o:OLEObject Type="Embed" ProgID="Equation.DSMT4" ShapeID="_x0000_i1047" DrawAspect="Content" ObjectID="_1556979235" r:id="rId64"/>
+          <o:OLEObject Type="Embed" ProgID="Equation.DSMT4" ShapeID="_x0000_i1047" DrawAspect="Content" ObjectID="_1556990068" r:id="rId64"/>
         </w:object>
       </w:r>
       <w:r>
@@ -14165,7 +14165,7 @@
           <v:shape id="_x0000_i1048" type="#_x0000_t75" style="width:107.3pt;height:35.3pt" o:ole="">
             <v:imagedata r:id="rId65" o:title=""/>
           </v:shape>
-          <o:OLEObject Type="Embed" ProgID="Equation.DSMT4" ShapeID="_x0000_i1048" DrawAspect="Content" ObjectID="_1556979236" r:id="rId66"/>
+          <o:OLEObject Type="Embed" ProgID="Equation.DSMT4" ShapeID="_x0000_i1048" DrawAspect="Content" ObjectID="_1556990069" r:id="rId66"/>
         </w:object>
       </w:r>
       <w:r>
@@ -14376,7 +14376,7 @@
                 <v:shape id="_x0000_i1049" type="#_x0000_t75" style="width:407.55pt;height:235.7pt" o:ole="">
                   <v:imagedata r:id="rId67" o:title=""/>
                 </v:shape>
-                <o:OLEObject Type="Embed" ProgID="Visio.Drawing.11" ShapeID="_x0000_i1049" DrawAspect="Content" ObjectID="_1556979237" r:id="rId68"/>
+                <o:OLEObject Type="Embed" ProgID="Visio.Drawing.11" ShapeID="_x0000_i1049" DrawAspect="Content" ObjectID="_1556990070" r:id="rId68"/>
               </w:object>
             </w:r>
           </w:p>
@@ -14977,7 +14977,7 @@
                 <v:shape id="_x0000_i1050" type="#_x0000_t75" style="width:354.55pt;height:240.45pt" o:ole="">
                   <v:imagedata r:id="rId69" o:title=""/>
                 </v:shape>
-                <o:OLEObject Type="Embed" ProgID="Visio.Drawing.11" ShapeID="_x0000_i1050" DrawAspect="Content" ObjectID="_1556979238" r:id="rId70"/>
+                <o:OLEObject Type="Embed" ProgID="Visio.Drawing.11" ShapeID="_x0000_i1050" DrawAspect="Content" ObjectID="_1556990071" r:id="rId70"/>
               </w:object>
             </w:r>
           </w:p>
@@ -15484,7 +15484,7 @@
                 <v:shape id="_x0000_i1051" type="#_x0000_t75" style="width:48.9pt;height:20.4pt" o:ole="">
                   <v:imagedata r:id="rId71" o:title=""/>
                 </v:shape>
-                <o:OLEObject Type="Embed" ProgID="Equation.DSMT4" ShapeID="_x0000_i1051" DrawAspect="Content" ObjectID="_1556979239" r:id="rId72"/>
+                <o:OLEObject Type="Embed" ProgID="Equation.DSMT4" ShapeID="_x0000_i1051" DrawAspect="Content" ObjectID="_1556990072" r:id="rId72"/>
               </w:object>
             </w:r>
           </w:p>
@@ -15622,7 +15622,7 @@
                 <v:shape id="_x0000_i1052" type="#_x0000_t75" style="width:420.45pt;height:136.55pt" o:ole="">
                   <v:imagedata r:id="rId73" o:title=""/>
                 </v:shape>
-                <o:OLEObject Type="Embed" ProgID="Visio.Drawing.11" ShapeID="_x0000_i1052" DrawAspect="Content" ObjectID="_1556979240" r:id="rId74"/>
+                <o:OLEObject Type="Embed" ProgID="Visio.Drawing.11" ShapeID="_x0000_i1052" DrawAspect="Content" ObjectID="_1556990073" r:id="rId74"/>
               </w:object>
             </w:r>
           </w:p>
@@ -15773,7 +15773,7 @@
                 <v:shape id="_x0000_i1053" type="#_x0000_t75" style="width:220.1pt;height:20.4pt" o:ole="">
                   <v:imagedata r:id="rId75" o:title=""/>
                 </v:shape>
-                <o:OLEObject Type="Embed" ProgID="Equation.DSMT4" ShapeID="_x0000_i1053" DrawAspect="Content" ObjectID="_1556979241" r:id="rId76"/>
+                <o:OLEObject Type="Embed" ProgID="Equation.DSMT4" ShapeID="_x0000_i1053" DrawAspect="Content" ObjectID="_1556990074" r:id="rId76"/>
               </w:object>
             </w:r>
           </w:p>
@@ -15807,7 +15807,7 @@
           <v:shape id="_x0000_i1054" type="#_x0000_t75" style="width:51.6pt;height:19.7pt" o:ole="">
             <v:imagedata r:id="rId77" o:title=""/>
           </v:shape>
-          <o:OLEObject Type="Embed" ProgID="Equation.DSMT4" ShapeID="_x0000_i1054" DrawAspect="Content" ObjectID="_1556979242" r:id="rId78"/>
+          <o:OLEObject Type="Embed" ProgID="Equation.DSMT4" ShapeID="_x0000_i1054" DrawAspect="Content" ObjectID="_1556990075" r:id="rId78"/>
         </w:object>
       </w:r>
       <w:r>
@@ -15824,7 +15824,7 @@
           <v:shape id="_x0000_i1055" type="#_x0000_t75" style="width:52.3pt;height:20.4pt" o:ole="">
             <v:imagedata r:id="rId79" o:title=""/>
           </v:shape>
-          <o:OLEObject Type="Embed" ProgID="Equation.DSMT4" ShapeID="_x0000_i1055" DrawAspect="Content" ObjectID="_1556979243" r:id="rId80"/>
+          <o:OLEObject Type="Embed" ProgID="Equation.DSMT4" ShapeID="_x0000_i1055" DrawAspect="Content" ObjectID="_1556990076" r:id="rId80"/>
         </w:object>
       </w:r>
       <w:r>
@@ -15841,7 +15841,7 @@
           <v:shape id="_x0000_i1056" type="#_x0000_t75" style="width:12.9pt;height:19.7pt" o:ole="">
             <v:imagedata r:id="rId81" o:title=""/>
           </v:shape>
-          <o:OLEObject Type="Embed" ProgID="Equation.DSMT4" ShapeID="_x0000_i1056" DrawAspect="Content" ObjectID="_1556979244" r:id="rId82"/>
+          <o:OLEObject Type="Embed" ProgID="Equation.DSMT4" ShapeID="_x0000_i1056" DrawAspect="Content" ObjectID="_1556990077" r:id="rId82"/>
         </w:object>
       </w:r>
       <w:r>
@@ -15855,7 +15855,7 @@
           <v:shape id="_x0000_i1057" type="#_x0000_t75" style="width:12.9pt;height:19.7pt" o:ole="">
             <v:imagedata r:id="rId83" o:title=""/>
           </v:shape>
-          <o:OLEObject Type="Embed" ProgID="Equation.DSMT4" ShapeID="_x0000_i1057" DrawAspect="Content" ObjectID="_1556979245" r:id="rId84"/>
+          <o:OLEObject Type="Embed" ProgID="Equation.DSMT4" ShapeID="_x0000_i1057" DrawAspect="Content" ObjectID="_1556990078" r:id="rId84"/>
         </w:object>
       </w:r>
       <w:r>
@@ -16348,7 +16348,7 @@
                 <v:shape id="_x0000_i1058" type="#_x0000_t75" style="width:385.15pt;height:159.6pt" o:ole="">
                   <v:imagedata r:id="rId85" o:title=""/>
                 </v:shape>
-                <o:OLEObject Type="Embed" ProgID="Visio.Drawing.11" ShapeID="_x0000_i1058" DrawAspect="Content" ObjectID="_1556979246" r:id="rId86"/>
+                <o:OLEObject Type="Embed" ProgID="Visio.Drawing.11" ShapeID="_x0000_i1058" DrawAspect="Content" ObjectID="_1556990079" r:id="rId86"/>
               </w:object>
             </w:r>
           </w:p>
@@ -16923,7 +16923,7 @@
                 <v:shape id="_x0000_i1059" type="#_x0000_t75" style="width:436.75pt;height:230.95pt" o:ole="">
                   <v:imagedata r:id="rId87" o:title=""/>
                 </v:shape>
-                <o:OLEObject Type="Embed" ProgID="Visio.Drawing.11" ShapeID="_x0000_i1059" DrawAspect="Content" ObjectID="_1556979247" r:id="rId88"/>
+                <o:OLEObject Type="Embed" ProgID="Visio.Drawing.11" ShapeID="_x0000_i1059" DrawAspect="Content" ObjectID="_1556990080" r:id="rId88"/>
               </w:object>
             </w:r>
           </w:p>
@@ -17402,7 +17402,7 @@
                 <v:shape id="_x0000_i1060" type="#_x0000_t75" style="width:436.1pt;height:369.5pt" o:ole="">
                   <v:imagedata r:id="rId89" o:title=""/>
                 </v:shape>
-                <o:OLEObject Type="Embed" ProgID="Visio.Drawing.11" ShapeID="_x0000_i1060" DrawAspect="Content" ObjectID="_1556979248" r:id="rId90"/>
+                <o:OLEObject Type="Embed" ProgID="Visio.Drawing.11" ShapeID="_x0000_i1060" DrawAspect="Content" ObjectID="_1556990081" r:id="rId90"/>
               </w:object>
             </w:r>
           </w:p>
@@ -19268,7 +19268,7 @@
           <v:shape id="_x0000_i1061" type="#_x0000_t75" style="width:10.85pt;height:14.25pt" o:ole="">
             <v:imagedata r:id="rId93" o:title=""/>
           </v:shape>
-          <o:OLEObject Type="Embed" ProgID="Equation.DSMT4" ShapeID="_x0000_i1061" DrawAspect="Content" ObjectID="_1556979249" r:id="rId94"/>
+          <o:OLEObject Type="Embed" ProgID="Equation.DSMT4" ShapeID="_x0000_i1061" DrawAspect="Content" ObjectID="_1556990082" r:id="rId94"/>
         </w:object>
       </w:r>
       <w:r>
@@ -19285,7 +19285,7 @@
           <v:shape id="_x0000_i1062" type="#_x0000_t75" style="width:27.85pt;height:14.25pt" o:ole="">
             <v:imagedata r:id="rId95" o:title=""/>
           </v:shape>
-          <o:OLEObject Type="Embed" ProgID="Equation.DSMT4" ShapeID="_x0000_i1062" DrawAspect="Content" ObjectID="_1556979250" r:id="rId96"/>
+          <o:OLEObject Type="Embed" ProgID="Equation.DSMT4" ShapeID="_x0000_i1062" DrawAspect="Content" ObjectID="_1556990083" r:id="rId96"/>
         </w:object>
       </w:r>
       <w:r>
@@ -19302,7 +19302,7 @@
           <v:shape id="_x0000_i1063" type="#_x0000_t75" style="width:15.6pt;height:19.7pt" o:ole="">
             <v:imagedata r:id="rId97" o:title=""/>
           </v:shape>
-          <o:OLEObject Type="Embed" ProgID="Equation.DSMT4" ShapeID="_x0000_i1063" DrawAspect="Content" ObjectID="_1556979251" r:id="rId98"/>
+          <o:OLEObject Type="Embed" ProgID="Equation.DSMT4" ShapeID="_x0000_i1063" DrawAspect="Content" ObjectID="_1556990084" r:id="rId98"/>
         </w:object>
       </w:r>
       <w:r>
@@ -19319,7 +19319,7 @@
           <v:shape id="_x0000_i1064" type="#_x0000_t75" style="width:15.6pt;height:19.7pt" o:ole="">
             <v:imagedata r:id="rId99" o:title=""/>
           </v:shape>
-          <o:OLEObject Type="Embed" ProgID="Equation.DSMT4" ShapeID="_x0000_i1064" DrawAspect="Content" ObjectID="_1556979252" r:id="rId100"/>
+          <o:OLEObject Type="Embed" ProgID="Equation.DSMT4" ShapeID="_x0000_i1064" DrawAspect="Content" ObjectID="_1556990085" r:id="rId100"/>
         </w:object>
       </w:r>
       <w:r>
@@ -19336,7 +19336,7 @@
           <v:shape id="_x0000_i1065" type="#_x0000_t75" style="width:9.5pt;height:15.6pt" o:ole="">
             <v:imagedata r:id="rId101" o:title=""/>
           </v:shape>
-          <o:OLEObject Type="Embed" ProgID="Equation.DSMT4" ShapeID="_x0000_i1065" DrawAspect="Content" ObjectID="_1556979253" r:id="rId102"/>
+          <o:OLEObject Type="Embed" ProgID="Equation.DSMT4" ShapeID="_x0000_i1065" DrawAspect="Content" ObjectID="_1556990086" r:id="rId102"/>
         </w:object>
       </w:r>
       <w:r>
@@ -19365,7 +19365,7 @@
           <v:shape id="_x0000_i1066" type="#_x0000_t75" style="width:10.85pt;height:14.25pt" o:ole="">
             <v:imagedata r:id="rId103" o:title=""/>
           </v:shape>
-          <o:OLEObject Type="Embed" ProgID="Equation.DSMT4" ShapeID="_x0000_i1066" DrawAspect="Content" ObjectID="_1556979254" r:id="rId104"/>
+          <o:OLEObject Type="Embed" ProgID="Equation.DSMT4" ShapeID="_x0000_i1066" DrawAspect="Content" ObjectID="_1556990087" r:id="rId104"/>
         </w:object>
       </w:r>
       <w:r>
@@ -19382,7 +19382,7 @@
           <v:shape id="_x0000_i1067" type="#_x0000_t75" style="width:23.1pt;height:19.7pt" o:ole="">
             <v:imagedata r:id="rId105" o:title=""/>
           </v:shape>
-          <o:OLEObject Type="Embed" ProgID="Equation.DSMT4" ShapeID="_x0000_i1067" DrawAspect="Content" ObjectID="_1556979255" r:id="rId106"/>
+          <o:OLEObject Type="Embed" ProgID="Equation.DSMT4" ShapeID="_x0000_i1067" DrawAspect="Content" ObjectID="_1556990088" r:id="rId106"/>
         </w:object>
       </w:r>
       <w:r>
@@ -19399,7 +19399,7 @@
           <v:shape id="_x0000_i1068" type="#_x0000_t75" style="width:9.5pt;height:12.9pt" o:ole="">
             <v:imagedata r:id="rId107" o:title=""/>
           </v:shape>
-          <o:OLEObject Type="Embed" ProgID="Equation.DSMT4" ShapeID="_x0000_i1068" DrawAspect="Content" ObjectID="_1556979256" r:id="rId108"/>
+          <o:OLEObject Type="Embed" ProgID="Equation.DSMT4" ShapeID="_x0000_i1068" DrawAspect="Content" ObjectID="_1556990089" r:id="rId108"/>
         </w:object>
       </w:r>
       <w:r>
@@ -19416,7 +19416,7 @@
           <v:shape id="_x0000_i1069" type="#_x0000_t75" style="width:10.85pt;height:14.25pt" o:ole="">
             <v:imagedata r:id="rId109" o:title=""/>
           </v:shape>
-          <o:OLEObject Type="Embed" ProgID="Equation.DSMT4" ShapeID="_x0000_i1069" DrawAspect="Content" ObjectID="_1556979257" r:id="rId110"/>
+          <o:OLEObject Type="Embed" ProgID="Equation.DSMT4" ShapeID="_x0000_i1069" DrawAspect="Content" ObjectID="_1556990090" r:id="rId110"/>
         </w:object>
       </w:r>
       <w:r>
@@ -19433,7 +19433,7 @@
           <v:shape id="_x0000_i1070" type="#_x0000_t75" style="width:27.15pt;height:14.25pt" o:ole="">
             <v:imagedata r:id="rId111" o:title=""/>
           </v:shape>
-          <o:OLEObject Type="Embed" ProgID="Equation.DSMT4" ShapeID="_x0000_i1070" DrawAspect="Content" ObjectID="_1556979258" r:id="rId112"/>
+          <o:OLEObject Type="Embed" ProgID="Equation.DSMT4" ShapeID="_x0000_i1070" DrawAspect="Content" ObjectID="_1556990091" r:id="rId112"/>
         </w:object>
       </w:r>
       <w:r>
@@ -19450,7 +19450,7 @@
           <v:shape id="_x0000_i1071" type="#_x0000_t75" style="width:57.75pt;height:20.4pt" o:ole="">
             <v:imagedata r:id="rId113" o:title=""/>
           </v:shape>
-          <o:OLEObject Type="Embed" ProgID="Equation.DSMT4" ShapeID="_x0000_i1071" DrawAspect="Content" ObjectID="_1556979259" r:id="rId114"/>
+          <o:OLEObject Type="Embed" ProgID="Equation.DSMT4" ShapeID="_x0000_i1071" DrawAspect="Content" ObjectID="_1556990092" r:id="rId114"/>
         </w:object>
       </w:r>
       <w:r>
@@ -19467,7 +19467,7 @@
           <v:shape id="_x0000_i1072" type="#_x0000_t75" style="width:6.8pt;height:12.9pt" o:ole="">
             <v:imagedata r:id="rId115" o:title=""/>
           </v:shape>
-          <o:OLEObject Type="Embed" ProgID="Equation.DSMT4" ShapeID="_x0000_i1072" DrawAspect="Content" ObjectID="_1556979260" r:id="rId116"/>
+          <o:OLEObject Type="Embed" ProgID="Equation.DSMT4" ShapeID="_x0000_i1072" DrawAspect="Content" ObjectID="_1556990093" r:id="rId116"/>
         </w:object>
       </w:r>
       <w:r>
@@ -19484,7 +19484,7 @@
           <v:shape id="_x0000_i1073" type="#_x0000_t75" style="width:9.5pt;height:15.6pt" o:ole="">
             <v:imagedata r:id="rId117" o:title=""/>
           </v:shape>
-          <o:OLEObject Type="Embed" ProgID="Equation.DSMT4" ShapeID="_x0000_i1073" DrawAspect="Content" ObjectID="_1556979261" r:id="rId118"/>
+          <o:OLEObject Type="Embed" ProgID="Equation.DSMT4" ShapeID="_x0000_i1073" DrawAspect="Content" ObjectID="_1556990094" r:id="rId118"/>
         </w:object>
       </w:r>
       <w:r>
@@ -19507,7 +19507,7 @@
           <v:shape id="_x0000_i1074" type="#_x0000_t75" style="width:27.85pt;height:19.7pt" o:ole="">
             <v:imagedata r:id="rId119" o:title=""/>
           </v:shape>
-          <o:OLEObject Type="Embed" ProgID="Equation.DSMT4" ShapeID="_x0000_i1074" DrawAspect="Content" ObjectID="_1556979262" r:id="rId120"/>
+          <o:OLEObject Type="Embed" ProgID="Equation.DSMT4" ShapeID="_x0000_i1074" DrawAspect="Content" ObjectID="_1556990095" r:id="rId120"/>
         </w:object>
       </w:r>
       <w:r>
@@ -19549,7 +19549,7 @@
           <v:shape id="_x0000_i1075" type="#_x0000_t75" style="width:17pt;height:19.7pt" o:ole="">
             <v:imagedata r:id="rId121" o:title=""/>
           </v:shape>
-          <o:OLEObject Type="Embed" ProgID="Equation.DSMT4" ShapeID="_x0000_i1075" DrawAspect="Content" ObjectID="_1556979263" r:id="rId122"/>
+          <o:OLEObject Type="Embed" ProgID="Equation.DSMT4" ShapeID="_x0000_i1075" DrawAspect="Content" ObjectID="_1556990096" r:id="rId122"/>
         </w:object>
       </w:r>
       <w:r>
@@ -19566,7 +19566,7 @@
           <v:shape id="_x0000_i1076" type="#_x0000_t75" style="width:15.6pt;height:19.7pt" o:ole="">
             <v:imagedata r:id="rId123" o:title=""/>
           </v:shape>
-          <o:OLEObject Type="Embed" ProgID="Equation.DSMT4" ShapeID="_x0000_i1076" DrawAspect="Content" ObjectID="_1556979264" r:id="rId124"/>
+          <o:OLEObject Type="Embed" ProgID="Equation.DSMT4" ShapeID="_x0000_i1076" DrawAspect="Content" ObjectID="_1556990097" r:id="rId124"/>
         </w:object>
       </w:r>
       <w:r>
@@ -19583,7 +19583,7 @@
           <v:shape id="_x0000_i1077" type="#_x0000_t75" style="width:15.6pt;height:19.7pt" o:ole="">
             <v:imagedata r:id="rId125" o:title=""/>
           </v:shape>
-          <o:OLEObject Type="Embed" ProgID="Equation.DSMT4" ShapeID="_x0000_i1077" DrawAspect="Content" ObjectID="_1556979265" r:id="rId126"/>
+          <o:OLEObject Type="Embed" ProgID="Equation.DSMT4" ShapeID="_x0000_i1077" DrawAspect="Content" ObjectID="_1556990098" r:id="rId126"/>
         </w:object>
       </w:r>
       <w:r>
@@ -19600,7 +19600,7 @@
           <v:shape id="_x0000_i1078" type="#_x0000_t75" style="width:6.8pt;height:14.25pt" o:ole="">
             <v:imagedata r:id="rId127" o:title=""/>
           </v:shape>
-          <o:OLEObject Type="Embed" ProgID="Equation.DSMT4" ShapeID="_x0000_i1078" DrawAspect="Content" ObjectID="_1556979266" r:id="rId128"/>
+          <o:OLEObject Type="Embed" ProgID="Equation.DSMT4" ShapeID="_x0000_i1078" DrawAspect="Content" ObjectID="_1556990099" r:id="rId128"/>
         </w:object>
       </w:r>
       <w:r>
@@ -19617,7 +19617,7 @@
           <v:shape id="_x0000_i1079" type="#_x0000_t75" style="width:17pt;height:19.7pt" o:ole="">
             <v:imagedata r:id="rId121" o:title=""/>
           </v:shape>
-          <o:OLEObject Type="Embed" ProgID="Equation.DSMT4" ShapeID="_x0000_i1079" DrawAspect="Content" ObjectID="_1556979267" r:id="rId129"/>
+          <o:OLEObject Type="Embed" ProgID="Equation.DSMT4" ShapeID="_x0000_i1079" DrawAspect="Content" ObjectID="_1556990100" r:id="rId129"/>
         </w:object>
       </w:r>
       <w:r>
@@ -19634,7 +19634,7 @@
           <v:shape id="_x0000_i1080" type="#_x0000_t75" style="width:15.6pt;height:19.7pt" o:ole="">
             <v:imagedata r:id="rId123" o:title=""/>
           </v:shape>
-          <o:OLEObject Type="Embed" ProgID="Equation.DSMT4" ShapeID="_x0000_i1080" DrawAspect="Content" ObjectID="_1556979268" r:id="rId130"/>
+          <o:OLEObject Type="Embed" ProgID="Equation.DSMT4" ShapeID="_x0000_i1080" DrawAspect="Content" ObjectID="_1556990101" r:id="rId130"/>
         </w:object>
       </w:r>
       <w:r>
@@ -19651,7 +19651,7 @@
           <v:shape id="_x0000_i1081" type="#_x0000_t75" style="width:27.85pt;height:14.25pt" o:ole="">
             <v:imagedata r:id="rId95" o:title=""/>
           </v:shape>
-          <o:OLEObject Type="Embed" ProgID="Equation.DSMT4" ShapeID="_x0000_i1081" DrawAspect="Content" ObjectID="_1556979269" r:id="rId131"/>
+          <o:OLEObject Type="Embed" ProgID="Equation.DSMT4" ShapeID="_x0000_i1081" DrawAspect="Content" ObjectID="_1556990102" r:id="rId131"/>
         </w:object>
       </w:r>
       <w:r>
@@ -19668,7 +19668,7 @@
           <v:shape id="_x0000_i1082" type="#_x0000_t75" style="width:15.6pt;height:19.7pt" o:ole="">
             <v:imagedata r:id="rId125" o:title=""/>
           </v:shape>
-          <o:OLEObject Type="Embed" ProgID="Equation.DSMT4" ShapeID="_x0000_i1082" DrawAspect="Content" ObjectID="_1556979270" r:id="rId132"/>
+          <o:OLEObject Type="Embed" ProgID="Equation.DSMT4" ShapeID="_x0000_i1082" DrawAspect="Content" ObjectID="_1556990103" r:id="rId132"/>
         </w:object>
       </w:r>
       <w:r>
@@ -19685,7 +19685,7 @@
           <v:shape id="_x0000_i1083" type="#_x0000_t75" style="width:31.9pt;height:19.7pt" o:ole="">
             <v:imagedata r:id="rId133" o:title=""/>
           </v:shape>
-          <o:OLEObject Type="Embed" ProgID="Equation.DSMT4" ShapeID="_x0000_i1083" DrawAspect="Content" ObjectID="_1556979271" r:id="rId134"/>
+          <o:OLEObject Type="Embed" ProgID="Equation.DSMT4" ShapeID="_x0000_i1083" DrawAspect="Content" ObjectID="_1556990104" r:id="rId134"/>
         </w:object>
       </w:r>
       <w:r>
@@ -19702,7 +19702,7 @@
           <v:shape id="_x0000_i1084" type="#_x0000_t75" style="width:15.6pt;height:19.7pt" o:ole="">
             <v:imagedata r:id="rId135" o:title=""/>
           </v:shape>
-          <o:OLEObject Type="Embed" ProgID="Equation.DSMT4" ShapeID="_x0000_i1084" DrawAspect="Content" ObjectID="_1556979272" r:id="rId136"/>
+          <o:OLEObject Type="Embed" ProgID="Equation.DSMT4" ShapeID="_x0000_i1084" DrawAspect="Content" ObjectID="_1556990105" r:id="rId136"/>
         </w:object>
       </w:r>
       <w:r>
@@ -19719,7 +19719,7 @@
           <v:shape id="_x0000_i1085" type="#_x0000_t75" style="width:15.6pt;height:19.7pt" o:ole="">
             <v:imagedata r:id="rId125" o:title=""/>
           </v:shape>
-          <o:OLEObject Type="Embed" ProgID="Equation.DSMT4" ShapeID="_x0000_i1085" DrawAspect="Content" ObjectID="_1556979273" r:id="rId137"/>
+          <o:OLEObject Type="Embed" ProgID="Equation.DSMT4" ShapeID="_x0000_i1085" DrawAspect="Content" ObjectID="_1556990106" r:id="rId137"/>
         </w:object>
       </w:r>
       <w:r>
@@ -19736,7 +19736,7 @@
           <v:shape id="_x0000_i1086" type="#_x0000_t75" style="width:9.5pt;height:15.6pt" o:ole="">
             <v:imagedata r:id="rId101" o:title=""/>
           </v:shape>
-          <o:OLEObject Type="Embed" ProgID="Equation.DSMT4" ShapeID="_x0000_i1086" DrawAspect="Content" ObjectID="_1556979274" r:id="rId138"/>
+          <o:OLEObject Type="Embed" ProgID="Equation.DSMT4" ShapeID="_x0000_i1086" DrawAspect="Content" ObjectID="_1556990107" r:id="rId138"/>
         </w:object>
       </w:r>
       <w:r>
@@ -19753,7 +19753,7 @@
           <v:shape id="_x0000_i1087" type="#_x0000_t75" style="width:23.1pt;height:19.7pt" o:ole="">
             <v:imagedata r:id="rId139" o:title=""/>
           </v:shape>
-          <o:OLEObject Type="Embed" ProgID="Equation.DSMT4" ShapeID="_x0000_i1087" DrawAspect="Content" ObjectID="_1556979275" r:id="rId140"/>
+          <o:OLEObject Type="Embed" ProgID="Equation.DSMT4" ShapeID="_x0000_i1087" DrawAspect="Content" ObjectID="_1556990108" r:id="rId140"/>
         </w:object>
       </w:r>
       <w:r>
@@ -19770,7 +19770,7 @@
           <v:shape id="_x0000_i1088" type="#_x0000_t75" style="width:17pt;height:19.7pt" o:ole="">
             <v:imagedata r:id="rId141" o:title=""/>
           </v:shape>
-          <o:OLEObject Type="Embed" ProgID="Equation.DSMT4" ShapeID="_x0000_i1088" DrawAspect="Content" ObjectID="_1556979276" r:id="rId142"/>
+          <o:OLEObject Type="Embed" ProgID="Equation.DSMT4" ShapeID="_x0000_i1088" DrawAspect="Content" ObjectID="_1556990109" r:id="rId142"/>
         </w:object>
       </w:r>
       <w:r>
@@ -19787,7 +19787,7 @@
           <v:shape id="_x0000_i1089" type="#_x0000_t75" style="width:12.9pt;height:19.7pt" o:ole="">
             <v:imagedata r:id="rId143" o:title=""/>
           </v:shape>
-          <o:OLEObject Type="Embed" ProgID="Equation.DSMT4" ShapeID="_x0000_i1089" DrawAspect="Content" ObjectID="_1556979277" r:id="rId144"/>
+          <o:OLEObject Type="Embed" ProgID="Equation.DSMT4" ShapeID="_x0000_i1089" DrawAspect="Content" ObjectID="_1556990110" r:id="rId144"/>
         </w:object>
       </w:r>
       <w:r>
@@ -19804,7 +19804,7 @@
           <v:shape id="_x0000_i1090" type="#_x0000_t75" style="width:6.8pt;height:14.25pt" o:ole="">
             <v:imagedata r:id="rId127" o:title=""/>
           </v:shape>
-          <o:OLEObject Type="Embed" ProgID="Equation.DSMT4" ShapeID="_x0000_i1090" DrawAspect="Content" ObjectID="_1556979278" r:id="rId145"/>
+          <o:OLEObject Type="Embed" ProgID="Equation.DSMT4" ShapeID="_x0000_i1090" DrawAspect="Content" ObjectID="_1556990111" r:id="rId145"/>
         </w:object>
       </w:r>
       <w:r>
@@ -19821,7 +19821,7 @@
           <v:shape id="_x0000_i1091" type="#_x0000_t75" style="width:27.85pt;height:19.7pt" o:ole="">
             <v:imagedata r:id="rId146" o:title=""/>
           </v:shape>
-          <o:OLEObject Type="Embed" ProgID="Equation.DSMT4" ShapeID="_x0000_i1091" DrawAspect="Content" ObjectID="_1556979279" r:id="rId147"/>
+          <o:OLEObject Type="Embed" ProgID="Equation.DSMT4" ShapeID="_x0000_i1091" DrawAspect="Content" ObjectID="_1556990112" r:id="rId147"/>
         </w:object>
       </w:r>
       <w:r>
@@ -19844,7 +19844,7 @@
           <v:shape id="_x0000_i1092" type="#_x0000_t75" style="width:17pt;height:19.7pt" o:ole="">
             <v:imagedata r:id="rId148" o:title=""/>
           </v:shape>
-          <o:OLEObject Type="Embed" ProgID="Equation.DSMT4" ShapeID="_x0000_i1092" DrawAspect="Content" ObjectID="_1556979280" r:id="rId149"/>
+          <o:OLEObject Type="Embed" ProgID="Equation.DSMT4" ShapeID="_x0000_i1092" DrawAspect="Content" ObjectID="_1556990113" r:id="rId149"/>
         </w:object>
       </w:r>
       <w:r>
@@ -19861,7 +19861,7 @@
           <v:shape id="_x0000_i1093" type="#_x0000_t75" style="width:9.5pt;height:10.85pt" o:ole="">
             <v:imagedata r:id="rId150" o:title=""/>
           </v:shape>
-          <o:OLEObject Type="Embed" ProgID="Equation.DSMT4" ShapeID="_x0000_i1093" DrawAspect="Content" ObjectID="_1556979281" r:id="rId151"/>
+          <o:OLEObject Type="Embed" ProgID="Equation.DSMT4" ShapeID="_x0000_i1093" DrawAspect="Content" ObjectID="_1556990114" r:id="rId151"/>
         </w:object>
       </w:r>
       <w:r>
@@ -19878,7 +19878,7 @@
           <v:shape id="_x0000_i1094" type="#_x0000_t75" style="width:10.85pt;height:12.9pt" o:ole="">
             <v:imagedata r:id="rId152" o:title=""/>
           </v:shape>
-          <o:OLEObject Type="Embed" ProgID="Equation.DSMT4" ShapeID="_x0000_i1094" DrawAspect="Content" ObjectID="_1556979282" r:id="rId153"/>
+          <o:OLEObject Type="Embed" ProgID="Equation.DSMT4" ShapeID="_x0000_i1094" DrawAspect="Content" ObjectID="_1556990115" r:id="rId153"/>
         </w:object>
       </w:r>
       <w:r>
@@ -19895,7 +19895,7 @@
           <v:shape id="_x0000_i1095" type="#_x0000_t75" style="width:21.75pt;height:15.6pt" o:ole="">
             <v:imagedata r:id="rId154" o:title=""/>
           </v:shape>
-          <o:OLEObject Type="Embed" ProgID="Equation.DSMT4" ShapeID="_x0000_i1095" DrawAspect="Content" ObjectID="_1556979283" r:id="rId155"/>
+          <o:OLEObject Type="Embed" ProgID="Equation.DSMT4" ShapeID="_x0000_i1095" DrawAspect="Content" ObjectID="_1556990116" r:id="rId155"/>
         </w:object>
       </w:r>
       <w:r>
@@ -20130,7 +20130,7 @@
           <v:shape id="_x0000_i1096" type="#_x0000_t75" style="width:10.85pt;height:14.25pt" o:ole="">
             <v:imagedata r:id="rId109" o:title=""/>
           </v:shape>
-          <o:OLEObject Type="Embed" ProgID="Equation.DSMT4" ShapeID="_x0000_i1096" DrawAspect="Content" ObjectID="_1556979284" r:id="rId156"/>
+          <o:OLEObject Type="Embed" ProgID="Equation.DSMT4" ShapeID="_x0000_i1096" DrawAspect="Content" ObjectID="_1556990117" r:id="rId156"/>
         </w:object>
       </w:r>
       <w:r>
@@ -20486,7 +20486,7 @@
                 <v:shape id="_x0000_i1097" type="#_x0000_t75" style="width:99.85pt;height:20.4pt" o:ole="">
                   <v:imagedata r:id="rId157" o:title=""/>
                 </v:shape>
-                <o:OLEObject Type="Embed" ProgID="Equation.DSMT4" ShapeID="_x0000_i1097" DrawAspect="Content" ObjectID="_1556979285" r:id="rId158"/>
+                <o:OLEObject Type="Embed" ProgID="Equation.DSMT4" ShapeID="_x0000_i1097" DrawAspect="Content" ObjectID="_1556990118" r:id="rId158"/>
               </w:object>
             </w:r>
           </w:p>
@@ -20587,7 +20587,7 @@
                 <v:shape id="_x0000_i1098" type="#_x0000_t75" style="width:86.95pt;height:20.4pt" o:ole="">
                   <v:imagedata r:id="rId159" o:title=""/>
                 </v:shape>
-                <o:OLEObject Type="Embed" ProgID="Equation.DSMT4" ShapeID="_x0000_i1098" DrawAspect="Content" ObjectID="_1556979286" r:id="rId160"/>
+                <o:OLEObject Type="Embed" ProgID="Equation.DSMT4" ShapeID="_x0000_i1098" DrawAspect="Content" ObjectID="_1556990119" r:id="rId160"/>
               </w:object>
             </w:r>
           </w:p>
@@ -20698,7 +20698,7 @@
                 <v:shape id="_x0000_i1099" type="#_x0000_t75" style="width:177.95pt;height:20.4pt" o:ole="">
                   <v:imagedata r:id="rId161" o:title=""/>
                 </v:shape>
-                <o:OLEObject Type="Embed" ProgID="Equation.DSMT4" ShapeID="_x0000_i1099" DrawAspect="Content" ObjectID="_1556979287" r:id="rId162"/>
+                <o:OLEObject Type="Embed" ProgID="Equation.DSMT4" ShapeID="_x0000_i1099" DrawAspect="Content" ObjectID="_1556990120" r:id="rId162"/>
               </w:object>
             </w:r>
           </w:p>
@@ -20798,7 +20798,7 @@
                 <v:shape id="_x0000_i1100" type="#_x0000_t75" style="width:113.45pt;height:20.4pt" o:ole="">
                   <v:imagedata r:id="rId163" o:title=""/>
                 </v:shape>
-                <o:OLEObject Type="Embed" ProgID="Equation.DSMT4" ShapeID="_x0000_i1100" DrawAspect="Content" ObjectID="_1556979288" r:id="rId164"/>
+                <o:OLEObject Type="Embed" ProgID="Equation.DSMT4" ShapeID="_x0000_i1100" DrawAspect="Content" ObjectID="_1556990121" r:id="rId164"/>
               </w:object>
             </w:r>
           </w:p>
@@ -21008,7 +21008,7 @@
                 <v:shape id="_x0000_i1101" type="#_x0000_t75" style="width:138.55pt;height:19.7pt" o:ole="">
                   <v:imagedata r:id="rId165" o:title=""/>
                 </v:shape>
-                <o:OLEObject Type="Embed" ProgID="Equation.DSMT4" ShapeID="_x0000_i1101" DrawAspect="Content" ObjectID="_1556979289" r:id="rId166"/>
+                <o:OLEObject Type="Embed" ProgID="Equation.DSMT4" ShapeID="_x0000_i1101" DrawAspect="Content" ObjectID="_1556990122" r:id="rId166"/>
               </w:object>
             </w:r>
           </w:p>
@@ -21048,7 +21048,7 @@
                 <v:shape id="_x0000_i1102" type="#_x0000_t75" style="width:127pt;height:19.7pt" o:ole="">
                   <v:imagedata r:id="rId167" o:title=""/>
                 </v:shape>
-                <o:OLEObject Type="Embed" ProgID="Equation.DSMT4" ShapeID="_x0000_i1102" DrawAspect="Content" ObjectID="_1556979290" r:id="rId168"/>
+                <o:OLEObject Type="Embed" ProgID="Equation.DSMT4" ShapeID="_x0000_i1102" DrawAspect="Content" ObjectID="_1556990123" r:id="rId168"/>
               </w:object>
             </w:r>
           </w:p>
@@ -21160,7 +21160,7 @@
                 <v:shape id="_x0000_i1103" type="#_x0000_t75" style="width:101.9pt;height:19.7pt" o:ole="">
                   <v:imagedata r:id="rId169" o:title=""/>
                 </v:shape>
-                <o:OLEObject Type="Embed" ProgID="Equation.DSMT4" ShapeID="_x0000_i1103" DrawAspect="Content" ObjectID="_1556979291" r:id="rId170"/>
+                <o:OLEObject Type="Embed" ProgID="Equation.DSMT4" ShapeID="_x0000_i1103" DrawAspect="Content" ObjectID="_1556990124" r:id="rId170"/>
               </w:object>
             </w:r>
           </w:p>
@@ -21200,7 +21200,7 @@
                 <v:shape id="_x0000_i1104" type="#_x0000_t75" style="width:150.8pt;height:27.15pt" o:ole="">
                   <v:imagedata r:id="rId171" o:title=""/>
                 </v:shape>
-                <o:OLEObject Type="Embed" ProgID="Equation.DSMT4" ShapeID="_x0000_i1104" DrawAspect="Content" ObjectID="_1556979292" r:id="rId172"/>
+                <o:OLEObject Type="Embed" ProgID="Equation.DSMT4" ShapeID="_x0000_i1104" DrawAspect="Content" ObjectID="_1556990125" r:id="rId172"/>
               </w:object>
             </w:r>
           </w:p>
@@ -21240,7 +21240,7 @@
                 <v:shape id="_x0000_i1105" type="#_x0000_t75" style="width:72.7pt;height:19.7pt" o:ole="">
                   <v:imagedata r:id="rId173" o:title=""/>
                 </v:shape>
-                <o:OLEObject Type="Embed" ProgID="Equation.DSMT4" ShapeID="_x0000_i1105" DrawAspect="Content" ObjectID="_1556979293" r:id="rId174"/>
+                <o:OLEObject Type="Embed" ProgID="Equation.DSMT4" ShapeID="_x0000_i1105" DrawAspect="Content" ObjectID="_1556990126" r:id="rId174"/>
               </w:object>
             </w:r>
           </w:p>
@@ -21280,7 +21280,7 @@
                 <v:shape id="_x0000_i1106" type="#_x0000_t75" style="width:66.55pt;height:19.7pt" o:ole="">
                   <v:imagedata r:id="rId175" o:title=""/>
                 </v:shape>
-                <o:OLEObject Type="Embed" ProgID="Equation.DSMT4" ShapeID="_x0000_i1106" DrawAspect="Content" ObjectID="_1556979294" r:id="rId176"/>
+                <o:OLEObject Type="Embed" ProgID="Equation.DSMT4" ShapeID="_x0000_i1106" DrawAspect="Content" ObjectID="_1556990127" r:id="rId176"/>
               </w:object>
             </w:r>
           </w:p>
@@ -21355,7 +21355,7 @@
                 <v:shape id="_x0000_i1107" type="#_x0000_t75" style="width:132.45pt;height:19.7pt" o:ole="">
                   <v:imagedata r:id="rId177" o:title=""/>
                 </v:shape>
-                <o:OLEObject Type="Embed" ProgID="Equation.DSMT4" ShapeID="_x0000_i1107" DrawAspect="Content" ObjectID="_1556979295" r:id="rId178"/>
+                <o:OLEObject Type="Embed" ProgID="Equation.DSMT4" ShapeID="_x0000_i1107" DrawAspect="Content" ObjectID="_1556990128" r:id="rId178"/>
               </w:object>
             </w:r>
           </w:p>
@@ -21558,7 +21558,7 @@
                 <v:shape id="_x0000_i1108" type="#_x0000_t75" style="width:9.5pt;height:9.5pt" o:ole="">
                   <v:imagedata r:id="rId179" o:title=""/>
                 </v:shape>
-                <o:OLEObject Type="Embed" ProgID="Equation.DSMT4" ShapeID="_x0000_i1108" DrawAspect="Content" ObjectID="_1556979296" r:id="rId180"/>
+                <o:OLEObject Type="Embed" ProgID="Equation.DSMT4" ShapeID="_x0000_i1108" DrawAspect="Content" ObjectID="_1556990129" r:id="rId180"/>
               </w:object>
             </w:r>
           </w:p>
@@ -21584,7 +21584,7 @@
                 <v:shape id="_x0000_i1109" type="#_x0000_t75" style="width:29.9pt;height:12.9pt" o:ole="">
                   <v:imagedata r:id="rId181" o:title=""/>
                 </v:shape>
-                <o:OLEObject Type="Embed" ProgID="Equation.DSMT4" ShapeID="_x0000_i1109" DrawAspect="Content" ObjectID="_1556979297" r:id="rId182"/>
+                <o:OLEObject Type="Embed" ProgID="Equation.DSMT4" ShapeID="_x0000_i1109" DrawAspect="Content" ObjectID="_1556990130" r:id="rId182"/>
               </w:object>
             </w:r>
             <w:r>
@@ -21623,7 +21623,7 @@
                 <v:shape id="_x0000_i1110" type="#_x0000_t75" style="width:15.6pt;height:14.25pt" o:ole="">
                   <v:imagedata r:id="rId183" o:title=""/>
                 </v:shape>
-                <o:OLEObject Type="Embed" ProgID="Equation.DSMT4" ShapeID="_x0000_i1110" DrawAspect="Content" ObjectID="_1556979298" r:id="rId184"/>
+                <o:OLEObject Type="Embed" ProgID="Equation.DSMT4" ShapeID="_x0000_i1110" DrawAspect="Content" ObjectID="_1556990131" r:id="rId184"/>
               </w:object>
             </w:r>
           </w:p>
@@ -21649,7 +21649,7 @@
                 <v:shape id="_x0000_i1111" type="#_x0000_t75" style="width:35.3pt;height:12.9pt" o:ole="">
                   <v:imagedata r:id="rId185" o:title=""/>
                 </v:shape>
-                <o:OLEObject Type="Embed" ProgID="Equation.DSMT4" ShapeID="_x0000_i1111" DrawAspect="Content" ObjectID="_1556979299" r:id="rId186"/>
+                <o:OLEObject Type="Embed" ProgID="Equation.DSMT4" ShapeID="_x0000_i1111" DrawAspect="Content" ObjectID="_1556990132" r:id="rId186"/>
               </w:object>
             </w:r>
             <w:r>
@@ -21666,7 +21666,7 @@
                 <v:shape id="_x0000_i1112" type="#_x0000_t75" style="width:35.3pt;height:12.9pt" o:ole="">
                   <v:imagedata r:id="rId187" o:title=""/>
                 </v:shape>
-                <o:OLEObject Type="Embed" ProgID="Equation.DSMT4" ShapeID="_x0000_i1112" DrawAspect="Content" ObjectID="_1556979300" r:id="rId188"/>
+                <o:OLEObject Type="Embed" ProgID="Equation.DSMT4" ShapeID="_x0000_i1112" DrawAspect="Content" ObjectID="_1556990133" r:id="rId188"/>
               </w:object>
             </w:r>
             <w:r>
@@ -21708,7 +21708,7 @@
                 <v:shape id="_x0000_i1113" type="#_x0000_t75" style="width:9.5pt;height:14.25pt" o:ole="">
                   <v:imagedata r:id="rId189" o:title=""/>
                 </v:shape>
-                <o:OLEObject Type="Embed" ProgID="Equation.DSMT4" ShapeID="_x0000_i1113" DrawAspect="Content" ObjectID="_1556979301" r:id="rId190"/>
+                <o:OLEObject Type="Embed" ProgID="Equation.DSMT4" ShapeID="_x0000_i1113" DrawAspect="Content" ObjectID="_1556990134" r:id="rId190"/>
               </w:object>
             </w:r>
           </w:p>
@@ -21734,7 +21734,7 @@
                 <v:shape id="_x0000_i1114" type="#_x0000_t75" style="width:27.85pt;height:12.9pt" o:ole="">
                   <v:imagedata r:id="rId191" o:title=""/>
                 </v:shape>
-                <o:OLEObject Type="Embed" ProgID="Equation.DSMT4" ShapeID="_x0000_i1114" DrawAspect="Content" ObjectID="_1556979302" r:id="rId192"/>
+                <o:OLEObject Type="Embed" ProgID="Equation.DSMT4" ShapeID="_x0000_i1114" DrawAspect="Content" ObjectID="_1556990135" r:id="rId192"/>
               </w:object>
             </w:r>
             <w:r>
@@ -21751,7 +21751,7 @@
                 <v:shape id="_x0000_i1115" type="#_x0000_t75" style="width:29.9pt;height:12.9pt" o:ole="">
                   <v:imagedata r:id="rId193" o:title=""/>
                 </v:shape>
-                <o:OLEObject Type="Embed" ProgID="Equation.DSMT4" ShapeID="_x0000_i1115" DrawAspect="Content" ObjectID="_1556979303" r:id="rId194"/>
+                <o:OLEObject Type="Embed" ProgID="Equation.DSMT4" ShapeID="_x0000_i1115" DrawAspect="Content" ObjectID="_1556990136" r:id="rId194"/>
               </w:object>
             </w:r>
             <w:r>
@@ -21795,7 +21795,7 @@
                 <v:shape id="_x0000_i1116" type="#_x0000_t75" style="width:42.1pt;height:15.6pt" o:ole="">
                   <v:imagedata r:id="rId195" o:title=""/>
                 </v:shape>
-                <o:OLEObject Type="Embed" ProgID="Equation.DSMT4" ShapeID="_x0000_i1116" DrawAspect="Content" ObjectID="_1556979304" r:id="rId196"/>
+                <o:OLEObject Type="Embed" ProgID="Equation.DSMT4" ShapeID="_x0000_i1116" DrawAspect="Content" ObjectID="_1556990137" r:id="rId196"/>
               </w:object>
             </w:r>
           </w:p>
@@ -21823,7 +21823,7 @@
                 <v:shape id="_x0000_i1117" type="#_x0000_t75" style="width:52.3pt;height:19.7pt" o:ole="">
                   <v:imagedata r:id="rId197" o:title=""/>
                 </v:shape>
-                <o:OLEObject Type="Embed" ProgID="Equation.DSMT4" ShapeID="_x0000_i1117" DrawAspect="Content" ObjectID="_1556979305" r:id="rId198"/>
+                <o:OLEObject Type="Embed" ProgID="Equation.DSMT4" ShapeID="_x0000_i1117" DrawAspect="Content" ObjectID="_1556990138" r:id="rId198"/>
               </w:object>
             </w:r>
             <w:r>
@@ -21862,7 +21862,7 @@
                 <v:shape id="_x0000_i1118" type="#_x0000_t75" style="width:9.5pt;height:12.9pt" o:ole="">
                   <v:imagedata r:id="rId199" o:title=""/>
                 </v:shape>
-                <o:OLEObject Type="Embed" ProgID="Equation.DSMT4" ShapeID="_x0000_i1118" DrawAspect="Content" ObjectID="_1556979306" r:id="rId200"/>
+                <o:OLEObject Type="Embed" ProgID="Equation.DSMT4" ShapeID="_x0000_i1118" DrawAspect="Content" ObjectID="_1556990139" r:id="rId200"/>
               </w:object>
             </w:r>
           </w:p>
@@ -21888,7 +21888,7 @@
                 <v:shape id="_x0000_i1119" type="#_x0000_t75" style="width:27.85pt;height:12.9pt" o:ole="">
                   <v:imagedata r:id="rId201" o:title=""/>
                 </v:shape>
-                <o:OLEObject Type="Embed" ProgID="Equation.DSMT4" ShapeID="_x0000_i1119" DrawAspect="Content" ObjectID="_1556979307" r:id="rId202"/>
+                <o:OLEObject Type="Embed" ProgID="Equation.DSMT4" ShapeID="_x0000_i1119" DrawAspect="Content" ObjectID="_1556990140" r:id="rId202"/>
               </w:object>
             </w:r>
             <w:r>
@@ -21927,7 +21927,7 @@
                 <v:shape id="_x0000_i1120" type="#_x0000_t75" style="width:9.5pt;height:12.9pt" o:ole="">
                   <v:imagedata r:id="rId203" o:title=""/>
                 </v:shape>
-                <o:OLEObject Type="Embed" ProgID="Equation.DSMT4" ShapeID="_x0000_i1120" DrawAspect="Content" ObjectID="_1556979308" r:id="rId204"/>
+                <o:OLEObject Type="Embed" ProgID="Equation.DSMT4" ShapeID="_x0000_i1120" DrawAspect="Content" ObjectID="_1556990141" r:id="rId204"/>
               </w:object>
             </w:r>
           </w:p>
@@ -21956,7 +21956,7 @@
                 <v:shape id="_x0000_i1121" type="#_x0000_t75" style="width:29.9pt;height:12.9pt" o:ole="">
                   <v:imagedata r:id="rId205" o:title=""/>
                 </v:shape>
-                <o:OLEObject Type="Embed" ProgID="Equation.DSMT4" ShapeID="_x0000_i1121" DrawAspect="Content" ObjectID="_1556979309" r:id="rId206"/>
+                <o:OLEObject Type="Embed" ProgID="Equation.DSMT4" ShapeID="_x0000_i1121" DrawAspect="Content" ObjectID="_1556990142" r:id="rId206"/>
               </w:object>
             </w:r>
             <w:r>
@@ -21995,7 +21995,7 @@
                 <v:shape id="_x0000_i1122" type="#_x0000_t75" style="width:9.5pt;height:12.9pt" o:ole="">
                   <v:imagedata r:id="rId207" o:title=""/>
                 </v:shape>
-                <o:OLEObject Type="Embed" ProgID="Equation.DSMT4" ShapeID="_x0000_i1122" DrawAspect="Content" ObjectID="_1556979310" r:id="rId208"/>
+                <o:OLEObject Type="Embed" ProgID="Equation.DSMT4" ShapeID="_x0000_i1122" DrawAspect="Content" ObjectID="_1556990143" r:id="rId208"/>
               </w:object>
             </w:r>
           </w:p>
@@ -22021,7 +22021,7 @@
                 <v:shape id="_x0000_i1123" type="#_x0000_t75" style="width:29.9pt;height:12.9pt" o:ole="">
                   <v:imagedata r:id="rId209" o:title=""/>
                 </v:shape>
-                <o:OLEObject Type="Embed" ProgID="Equation.DSMT4" ShapeID="_x0000_i1123" DrawAspect="Content" ObjectID="_1556979311" r:id="rId210"/>
+                <o:OLEObject Type="Embed" ProgID="Equation.DSMT4" ShapeID="_x0000_i1123" DrawAspect="Content" ObjectID="_1556990144" r:id="rId210"/>
               </w:object>
             </w:r>
             <w:r>
@@ -22088,7 +22088,7 @@
                 <v:shape id="_x0000_i1125" type="#_x0000_t75" style="width:10.85pt;height:12.9pt" o:ole="">
                   <v:imagedata r:id="rId212" o:title=""/>
                 </v:shape>
-                <o:OLEObject Type="Embed" ProgID="Equation.DSMT4" ShapeID="_x0000_i1125" DrawAspect="Content" ObjectID="_1556979312" r:id="rId213"/>
+                <o:OLEObject Type="Embed" ProgID="Equation.DSMT4" ShapeID="_x0000_i1125" DrawAspect="Content" ObjectID="_1556990145" r:id="rId213"/>
               </w:object>
             </w:r>
           </w:p>
@@ -22114,7 +22114,7 @@
                 <v:shape id="_x0000_i1126" type="#_x0000_t75" style="width:29.9pt;height:12.9pt" o:ole="">
                   <v:imagedata r:id="rId214" o:title=""/>
                 </v:shape>
-                <o:OLEObject Type="Embed" ProgID="Equation.DSMT4" ShapeID="_x0000_i1126" DrawAspect="Content" ObjectID="_1556979313" r:id="rId215"/>
+                <o:OLEObject Type="Embed" ProgID="Equation.DSMT4" ShapeID="_x0000_i1126" DrawAspect="Content" ObjectID="_1556990146" r:id="rId215"/>
               </w:object>
             </w:r>
             <w:r>
@@ -22131,7 +22131,7 @@
                 <v:shape id="_x0000_i1127" type="#_x0000_t75" style="width:27.85pt;height:12.9pt" o:ole="">
                   <v:imagedata r:id="rId216" o:title=""/>
                 </v:shape>
-                <o:OLEObject Type="Embed" ProgID="Equation.DSMT4" ShapeID="_x0000_i1127" DrawAspect="Content" ObjectID="_1556979314" r:id="rId217"/>
+                <o:OLEObject Type="Embed" ProgID="Equation.DSMT4" ShapeID="_x0000_i1127" DrawAspect="Content" ObjectID="_1556990147" r:id="rId217"/>
               </w:object>
             </w:r>
             <w:r>
@@ -22170,7 +22170,7 @@
                 <v:shape id="_x0000_i1128" type="#_x0000_t75" style="width:23.1pt;height:14.25pt" o:ole="">
                   <v:imagedata r:id="rId218" o:title=""/>
                 </v:shape>
-                <o:OLEObject Type="Embed" ProgID="Equation.DSMT4" ShapeID="_x0000_i1128" DrawAspect="Content" ObjectID="_1556979315" r:id="rId219"/>
+                <o:OLEObject Type="Embed" ProgID="Equation.DSMT4" ShapeID="_x0000_i1128" DrawAspect="Content" ObjectID="_1556990148" r:id="rId219"/>
               </w:object>
             </w:r>
           </w:p>
@@ -22196,7 +22196,7 @@
                 <v:shape id="_x0000_i1129" type="#_x0000_t75" style="width:35.3pt;height:12.9pt" o:ole="">
                   <v:imagedata r:id="rId185" o:title=""/>
                 </v:shape>
-                <o:OLEObject Type="Embed" ProgID="Equation.DSMT4" ShapeID="_x0000_i1129" DrawAspect="Content" ObjectID="_1556979316" r:id="rId220"/>
+                <o:OLEObject Type="Embed" ProgID="Equation.DSMT4" ShapeID="_x0000_i1129" DrawAspect="Content" ObjectID="_1556990149" r:id="rId220"/>
               </w:object>
             </w:r>
             <w:r>
@@ -22213,7 +22213,7 @@
                 <v:shape id="_x0000_i1130" type="#_x0000_t75" style="width:35.3pt;height:12.9pt" o:ole="">
                   <v:imagedata r:id="rId187" o:title=""/>
                 </v:shape>
-                <o:OLEObject Type="Embed" ProgID="Equation.DSMT4" ShapeID="_x0000_i1130" DrawAspect="Content" ObjectID="_1556979317" r:id="rId221"/>
+                <o:OLEObject Type="Embed" ProgID="Equation.DSMT4" ShapeID="_x0000_i1130" DrawAspect="Content" ObjectID="_1556990150" r:id="rId221"/>
               </w:object>
             </w:r>
             <w:r>
@@ -22252,7 +22252,7 @@
                 <v:shape id="_x0000_i1131" type="#_x0000_t75" style="width:10.85pt;height:10.85pt" o:ole="">
                   <v:imagedata r:id="rId222" o:title=""/>
                 </v:shape>
-                <o:OLEObject Type="Embed" ProgID="Equation.DSMT4" ShapeID="_x0000_i1131" DrawAspect="Content" ObjectID="_1556979318" r:id="rId223"/>
+                <o:OLEObject Type="Embed" ProgID="Equation.DSMT4" ShapeID="_x0000_i1131" DrawAspect="Content" ObjectID="_1556990151" r:id="rId223"/>
               </w:object>
             </w:r>
           </w:p>
@@ -22303,7 +22303,7 @@
                 <v:shape id="_x0000_i1132" type="#_x0000_t75" style="width:10.85pt;height:12.9pt" o:ole="">
                   <v:imagedata r:id="rId224" o:title=""/>
                 </v:shape>
-                <o:OLEObject Type="Embed" ProgID="Equation.DSMT4" ShapeID="_x0000_i1132" DrawAspect="Content" ObjectID="_1556979319" r:id="rId225"/>
+                <o:OLEObject Type="Embed" ProgID="Equation.DSMT4" ShapeID="_x0000_i1132" DrawAspect="Content" ObjectID="_1556990152" r:id="rId225"/>
               </w:object>
             </w:r>
           </w:p>
@@ -22403,7 +22403,7 @@
                 <v:shape id="_x0000_i1133" type="#_x0000_t75" style="width:66.55pt;height:38.05pt" o:ole="">
                   <v:imagedata r:id="rId226" o:title=""/>
                 </v:shape>
-                <o:OLEObject Type="Embed" ProgID="Equation.DSMT4" ShapeID="_x0000_i1133" DrawAspect="Content" ObjectID="_1556979320" r:id="rId227"/>
+                <o:OLEObject Type="Embed" ProgID="Equation.DSMT4" ShapeID="_x0000_i1133" DrawAspect="Content" ObjectID="_1556990153" r:id="rId227"/>
               </w:object>
             </w:r>
           </w:p>
@@ -22470,7 +22470,7 @@
           <v:shape id="_x0000_i1134" type="#_x0000_t75" style="width:9.5pt;height:12.9pt" o:ole="">
             <v:imagedata r:id="rId228" o:title=""/>
           </v:shape>
-          <o:OLEObject Type="Embed" ProgID="Equation.DSMT4" ShapeID="_x0000_i1134" DrawAspect="Content" ObjectID="_1556979321" r:id="rId229"/>
+          <o:OLEObject Type="Embed" ProgID="Equation.DSMT4" ShapeID="_x0000_i1134" DrawAspect="Content" ObjectID="_1556990154" r:id="rId229"/>
         </w:object>
       </w:r>
       <w:r>
@@ -22490,7 +22490,7 @@
           <v:shape id="_x0000_i1135" type="#_x0000_t75" style="width:10.85pt;height:14.25pt" o:ole="">
             <v:imagedata r:id="rId230" o:title=""/>
           </v:shape>
-          <o:OLEObject Type="Embed" ProgID="Equation.DSMT4" ShapeID="_x0000_i1135" DrawAspect="Content" ObjectID="_1556979322" r:id="rId231"/>
+          <o:OLEObject Type="Embed" ProgID="Equation.DSMT4" ShapeID="_x0000_i1135" DrawAspect="Content" ObjectID="_1556990155" r:id="rId231"/>
         </w:object>
       </w:r>
       <w:r>
@@ -22555,7 +22555,7 @@
           <v:shape id="_x0000_i1136" type="#_x0000_t75" style="width:10.85pt;height:14.25pt" o:ole="">
             <v:imagedata r:id="rId232" o:title=""/>
           </v:shape>
-          <o:OLEObject Type="Embed" ProgID="Equation.DSMT4" ShapeID="_x0000_i1136" DrawAspect="Content" ObjectID="_1556979323" r:id="rId233"/>
+          <o:OLEObject Type="Embed" ProgID="Equation.DSMT4" ShapeID="_x0000_i1136" DrawAspect="Content" ObjectID="_1556990156" r:id="rId233"/>
         </w:object>
       </w:r>
       <w:r>
@@ -22632,7 +22632,7 @@
                 <v:shape id="_x0000_i1137" type="#_x0000_t75" style="width:101.9pt;height:38.05pt" o:ole="">
                   <v:imagedata r:id="rId234" o:title=""/>
                 </v:shape>
-                <o:OLEObject Type="Embed" ProgID="Equation.DSMT4" ShapeID="_x0000_i1137" DrawAspect="Content" ObjectID="_1556979324" r:id="rId235"/>
+                <o:OLEObject Type="Embed" ProgID="Equation.DSMT4" ShapeID="_x0000_i1137" DrawAspect="Content" ObjectID="_1556990157" r:id="rId235"/>
               </w:object>
             </w:r>
           </w:p>
@@ -22766,7 +22766,7 @@
                 <v:shape id="_x0000_i1138" type="#_x0000_t75" style="width:195.6pt;height:175.9pt" o:ole="">
                   <v:imagedata r:id="rId236" o:title=""/>
                 </v:shape>
-                <o:OLEObject Type="Embed" ProgID="Visio.Drawing.11" ShapeID="_x0000_i1138" DrawAspect="Content" ObjectID="_1556979325" r:id="rId237"/>
+                <o:OLEObject Type="Embed" ProgID="Visio.Drawing.11" ShapeID="_x0000_i1138" DrawAspect="Content" ObjectID="_1556990158" r:id="rId237"/>
               </w:object>
             </w:r>
           </w:p>
@@ -22856,7 +22856,7 @@
           <v:shape id="_x0000_i1139" type="#_x0000_t75" style="width:15.6pt;height:19.7pt" o:ole="">
             <v:imagedata r:id="rId238" o:title=""/>
           </v:shape>
-          <o:OLEObject Type="Embed" ProgID="Equation.DSMT4" ShapeID="_x0000_i1139" DrawAspect="Content" ObjectID="_1556979326" r:id="rId239"/>
+          <o:OLEObject Type="Embed" ProgID="Equation.DSMT4" ShapeID="_x0000_i1139" DrawAspect="Content" ObjectID="_1556990159" r:id="rId239"/>
         </w:object>
       </w:r>
       <w:r>
@@ -22873,7 +22873,7 @@
           <v:shape id="_x0000_i1140" type="#_x0000_t75" style="width:14.25pt;height:19.7pt" o:ole="">
             <v:imagedata r:id="rId240" o:title=""/>
           </v:shape>
-          <o:OLEObject Type="Embed" ProgID="Equation.DSMT4" ShapeID="_x0000_i1140" DrawAspect="Content" ObjectID="_1556979327" r:id="rId241"/>
+          <o:OLEObject Type="Embed" ProgID="Equation.DSMT4" ShapeID="_x0000_i1140" DrawAspect="Content" ObjectID="_1556990160" r:id="rId241"/>
         </w:object>
       </w:r>
       <w:r>
@@ -22887,7 +22887,7 @@
           <v:shape id="_x0000_i1141" type="#_x0000_t75" style="width:21.75pt;height:15.6pt" o:ole="">
             <v:imagedata r:id="rId242" o:title=""/>
           </v:shape>
-          <o:OLEObject Type="Embed" ProgID="Equation.DSMT4" ShapeID="_x0000_i1141" DrawAspect="Content" ObjectID="_1556979328" r:id="rId243"/>
+          <o:OLEObject Type="Embed" ProgID="Equation.DSMT4" ShapeID="_x0000_i1141" DrawAspect="Content" ObjectID="_1556990161" r:id="rId243"/>
         </w:object>
       </w:r>
       <w:r>
@@ -22904,7 +22904,7 @@
           <v:shape id="_x0000_i1142" type="#_x0000_t75" style="width:15.6pt;height:19.7pt" o:ole="">
             <v:imagedata r:id="rId244" o:title=""/>
           </v:shape>
-          <o:OLEObject Type="Embed" ProgID="Equation.DSMT4" ShapeID="_x0000_i1142" DrawAspect="Content" ObjectID="_1556979329" r:id="rId245"/>
+          <o:OLEObject Type="Embed" ProgID="Equation.DSMT4" ShapeID="_x0000_i1142" DrawAspect="Content" ObjectID="_1556990162" r:id="rId245"/>
         </w:object>
       </w:r>
       <w:r>
@@ -22946,7 +22946,7 @@
                 <v:shape id="_x0000_i1143" type="#_x0000_t75" style="width:168.45pt;height:120.25pt" o:ole="">
                   <v:imagedata r:id="rId246" o:title=""/>
                 </v:shape>
-                <o:OLEObject Type="Embed" ProgID="Visio.Drawing.11" ShapeID="_x0000_i1143" DrawAspect="Content" ObjectID="_1556979330" r:id="rId247"/>
+                <o:OLEObject Type="Embed" ProgID="Visio.Drawing.11" ShapeID="_x0000_i1143" DrawAspect="Content" ObjectID="_1556990163" r:id="rId247"/>
               </w:object>
             </w:r>
           </w:p>
@@ -23183,7 +23183,7 @@
           <v:shape id="_x0000_i1144" type="#_x0000_t75" style="width:15.6pt;height:19.7pt" o:ole="">
             <v:imagedata r:id="rId248" o:title=""/>
           </v:shape>
-          <o:OLEObject Type="Embed" ProgID="Equation.DSMT4" ShapeID="_x0000_i1144" DrawAspect="Content" ObjectID="_1556979331" r:id="rId249"/>
+          <o:OLEObject Type="Embed" ProgID="Equation.DSMT4" ShapeID="_x0000_i1144" DrawAspect="Content" ObjectID="_1556990164" r:id="rId249"/>
         </w:object>
       </w:r>
       <w:r>
@@ -23200,7 +23200,7 @@
           <v:shape id="_x0000_i1145" type="#_x0000_t75" style="width:17pt;height:19.7pt" o:ole="">
             <v:imagedata r:id="rId250" o:title=""/>
           </v:shape>
-          <o:OLEObject Type="Embed" ProgID="Equation.DSMT4" ShapeID="_x0000_i1145" DrawAspect="Content" ObjectID="_1556979332" r:id="rId251"/>
+          <o:OLEObject Type="Embed" ProgID="Equation.DSMT4" ShapeID="_x0000_i1145" DrawAspect="Content" ObjectID="_1556990165" r:id="rId251"/>
         </w:object>
       </w:r>
       <w:r>
@@ -23223,7 +23223,7 @@
           <v:shape id="_x0000_i1146" type="#_x0000_t75" style="width:15.6pt;height:19.7pt" o:ole="">
             <v:imagedata r:id="rId252" o:title=""/>
           </v:shape>
-          <o:OLEObject Type="Embed" ProgID="Equation.DSMT4" ShapeID="_x0000_i1146" DrawAspect="Content" ObjectID="_1556979333" r:id="rId253"/>
+          <o:OLEObject Type="Embed" ProgID="Equation.DSMT4" ShapeID="_x0000_i1146" DrawAspect="Content" ObjectID="_1556990166" r:id="rId253"/>
         </w:object>
       </w:r>
       <w:r>
@@ -23286,7 +23286,7 @@
                 <v:shape id="_x0000_i1147" type="#_x0000_t75" style="width:119.55pt;height:151.45pt" o:ole="">
                   <v:imagedata r:id="rId254" o:title=""/>
                 </v:shape>
-                <o:OLEObject Type="Embed" ProgID="Visio.Drawing.11" ShapeID="_x0000_i1147" DrawAspect="Content" ObjectID="_1556979334" r:id="rId255"/>
+                <o:OLEObject Type="Embed" ProgID="Visio.Drawing.11" ShapeID="_x0000_i1147" DrawAspect="Content" ObjectID="_1556990167" r:id="rId255"/>
               </w:object>
             </w:r>
           </w:p>
@@ -23714,7 +23714,7 @@
                 <v:shape id="_x0000_i1148" type="#_x0000_t75" style="width:84.25pt;height:19.7pt" o:ole="">
                   <v:imagedata r:id="rId256" o:title=""/>
                 </v:shape>
-                <o:OLEObject Type="Embed" ProgID="Equation.DSMT4" ShapeID="_x0000_i1148" DrawAspect="Content" ObjectID="_1556979335" r:id="rId257"/>
+                <o:OLEObject Type="Embed" ProgID="Equation.DSMT4" ShapeID="_x0000_i1148" DrawAspect="Content" ObjectID="_1556990168" r:id="rId257"/>
               </w:object>
             </w:r>
           </w:p>
@@ -23753,7 +23753,7 @@
                 <v:shape id="_x0000_i1149" type="#_x0000_t75" style="width:86.25pt;height:20.4pt" o:ole="">
                   <v:imagedata r:id="rId258" o:title=""/>
                 </v:shape>
-                <o:OLEObject Type="Embed" ProgID="Equation.DSMT4" ShapeID="_x0000_i1149" DrawAspect="Content" ObjectID="_1556979336" r:id="rId259"/>
+                <o:OLEObject Type="Embed" ProgID="Equation.DSMT4" ShapeID="_x0000_i1149" DrawAspect="Content" ObjectID="_1556990169" r:id="rId259"/>
               </w:object>
             </w:r>
           </w:p>
@@ -23792,7 +23792,7 @@
                 <v:shape id="_x0000_i1150" type="#_x0000_t75" style="width:96.45pt;height:20.4pt" o:ole="">
                   <v:imagedata r:id="rId260" o:title=""/>
                 </v:shape>
-                <o:OLEObject Type="Embed" ProgID="Equation.DSMT4" ShapeID="_x0000_i1150" DrawAspect="Content" ObjectID="_1556979337" r:id="rId261"/>
+                <o:OLEObject Type="Embed" ProgID="Equation.DSMT4" ShapeID="_x0000_i1150" DrawAspect="Content" ObjectID="_1556990170" r:id="rId261"/>
               </w:object>
             </w:r>
           </w:p>
@@ -23979,7 +23979,7 @@
           <v:shape id="_x0000_i1151" type="#_x0000_t75" style="width:17pt;height:19.7pt" o:ole="">
             <v:imagedata r:id="rId262" o:title=""/>
           </v:shape>
-          <o:OLEObject Type="Embed" ProgID="Equation.DSMT4" ShapeID="_x0000_i1151" DrawAspect="Content" ObjectID="_1556979338" r:id="rId263"/>
+          <o:OLEObject Type="Embed" ProgID="Equation.DSMT4" ShapeID="_x0000_i1151" DrawAspect="Content" ObjectID="_1556990171" r:id="rId263"/>
         </w:object>
       </w:r>
       <w:r>
@@ -24052,7 +24052,7 @@
                 <v:shape id="_x0000_i1152" type="#_x0000_t75" style="width:99.85pt;height:20.4pt" o:ole="">
                   <v:imagedata r:id="rId264" o:title=""/>
                 </v:shape>
-                <o:OLEObject Type="Embed" ProgID="Equation.DSMT4" ShapeID="_x0000_i1152" DrawAspect="Content" ObjectID="_1556979339" r:id="rId265"/>
+                <o:OLEObject Type="Embed" ProgID="Equation.DSMT4" ShapeID="_x0000_i1152" DrawAspect="Content" ObjectID="_1556990172" r:id="rId265"/>
               </w:object>
             </w:r>
           </w:p>
@@ -24093,7 +24093,7 @@
           <v:shape id="_x0000_i1153" type="#_x0000_t75" style="width:6.8pt;height:14.25pt" o:ole="">
             <v:imagedata r:id="rId266" o:title=""/>
           </v:shape>
-          <o:OLEObject Type="Embed" ProgID="Equation.DSMT4" ShapeID="_x0000_i1153" DrawAspect="Content" ObjectID="_1556979340" r:id="rId267"/>
+          <o:OLEObject Type="Embed" ProgID="Equation.DSMT4" ShapeID="_x0000_i1153" DrawAspect="Content" ObjectID="_1556990173" r:id="rId267"/>
         </w:object>
       </w:r>
       <w:r>
@@ -24166,7 +24166,7 @@
                 <v:shape id="_x0000_i1154" type="#_x0000_t75" style="width:86.95pt;height:20.4pt" o:ole="">
                   <v:imagedata r:id="rId268" o:title=""/>
                 </v:shape>
-                <o:OLEObject Type="Embed" ProgID="Equation.DSMT4" ShapeID="_x0000_i1154" DrawAspect="Content" ObjectID="_1556979341" r:id="rId269"/>
+                <o:OLEObject Type="Embed" ProgID="Equation.DSMT4" ShapeID="_x0000_i1154" DrawAspect="Content" ObjectID="_1556990174" r:id="rId269"/>
               </w:object>
             </w:r>
           </w:p>
@@ -24207,7 +24207,7 @@
           <v:shape id="_x0000_i1155" type="#_x0000_t75" style="width:6.8pt;height:14.25pt" o:ole="">
             <v:imagedata r:id="rId270" o:title=""/>
           </v:shape>
-          <o:OLEObject Type="Embed" ProgID="Equation.DSMT4" ShapeID="_x0000_i1155" DrawAspect="Content" ObjectID="_1556979342" r:id="rId271"/>
+          <o:OLEObject Type="Embed" ProgID="Equation.DSMT4" ShapeID="_x0000_i1155" DrawAspect="Content" ObjectID="_1556990175" r:id="rId271"/>
         </w:object>
       </w:r>
       <w:r>
@@ -24236,7 +24236,7 @@
           <v:shape id="_x0000_i1156" type="#_x0000_t75" style="width:15.6pt;height:19.7pt" o:ole="">
             <v:imagedata r:id="rId272" o:title=""/>
           </v:shape>
-          <o:OLEObject Type="Embed" ProgID="Equation.DSMT4" ShapeID="_x0000_i1156" DrawAspect="Content" ObjectID="_1556979343" r:id="rId273"/>
+          <o:OLEObject Type="Embed" ProgID="Equation.DSMT4" ShapeID="_x0000_i1156" DrawAspect="Content" ObjectID="_1556990176" r:id="rId273"/>
         </w:object>
       </w:r>
       <w:r>
@@ -24253,7 +24253,7 @@
           <v:shape id="_x0000_i1157" type="#_x0000_t75" style="width:9.5pt;height:15.6pt" o:ole="">
             <v:imagedata r:id="rId274" o:title=""/>
           </v:shape>
-          <o:OLEObject Type="Embed" ProgID="Equation.DSMT4" ShapeID="_x0000_i1157" DrawAspect="Content" ObjectID="_1556979344" r:id="rId275"/>
+          <o:OLEObject Type="Embed" ProgID="Equation.DSMT4" ShapeID="_x0000_i1157" DrawAspect="Content" ObjectID="_1556990177" r:id="rId275"/>
         </w:object>
       </w:r>
       <w:r>
@@ -24326,7 +24326,7 @@
                 <v:shape id="_x0000_i1158" type="#_x0000_t75" style="width:177.95pt;height:20.4pt" o:ole="">
                   <v:imagedata r:id="rId276" o:title=""/>
                 </v:shape>
-                <o:OLEObject Type="Embed" ProgID="Equation.DSMT4" ShapeID="_x0000_i1158" DrawAspect="Content" ObjectID="_1556979345" r:id="rId277"/>
+                <o:OLEObject Type="Embed" ProgID="Equation.DSMT4" ShapeID="_x0000_i1158" DrawAspect="Content" ObjectID="_1556990178" r:id="rId277"/>
               </w:object>
             </w:r>
           </w:p>
@@ -24487,7 +24487,7 @@
                 <v:shape id="_x0000_i1159" type="#_x0000_t75" style="width:113.45pt;height:20.4pt" o:ole="">
                   <v:imagedata r:id="rId278" o:title=""/>
                 </v:shape>
-                <o:OLEObject Type="Embed" ProgID="Equation.DSMT4" ShapeID="_x0000_i1159" DrawAspect="Content" ObjectID="_1556979346" r:id="rId279"/>
+                <o:OLEObject Type="Embed" ProgID="Equation.DSMT4" ShapeID="_x0000_i1159" DrawAspect="Content" ObjectID="_1556990179" r:id="rId279"/>
               </w:object>
             </w:r>
           </w:p>
@@ -24579,7 +24579,7 @@
                 <v:shape id="_x0000_i1160" type="#_x0000_t75" style="width:102.55pt;height:20.4pt" o:ole="">
                   <v:imagedata r:id="rId280" o:title=""/>
                 </v:shape>
-                <o:OLEObject Type="Embed" ProgID="Equation.DSMT4" ShapeID="_x0000_i1160" DrawAspect="Content" ObjectID="_1556979347" r:id="rId281"/>
+                <o:OLEObject Type="Embed" ProgID="Equation.DSMT4" ShapeID="_x0000_i1160" DrawAspect="Content" ObjectID="_1556990180" r:id="rId281"/>
               </w:object>
             </w:r>
           </w:p>
@@ -24707,7 +24707,7 @@
                 <v:shape id="_x0000_i1161" type="#_x0000_t75" style="width:84.9pt;height:20.4pt" o:ole="">
                   <v:imagedata r:id="rId282" o:title=""/>
                 </v:shape>
-                <o:OLEObject Type="Embed" ProgID="Equation.DSMT4" ShapeID="_x0000_i1161" DrawAspect="Content" ObjectID="_1556979348" r:id="rId283"/>
+                <o:OLEObject Type="Embed" ProgID="Equation.DSMT4" ShapeID="_x0000_i1161" DrawAspect="Content" ObjectID="_1556990181" r:id="rId283"/>
               </w:object>
             </w:r>
           </w:p>
@@ -24748,7 +24748,7 @@
                 <v:shape id="_x0000_i1162" type="#_x0000_t75" style="width:74.7pt;height:20.4pt" o:ole="">
                   <v:imagedata r:id="rId284" o:title=""/>
                 </v:shape>
-                <o:OLEObject Type="Embed" ProgID="Equation.DSMT4" ShapeID="_x0000_i1162" DrawAspect="Content" ObjectID="_1556979349" r:id="rId285"/>
+                <o:OLEObject Type="Embed" ProgID="Equation.DSMT4" ShapeID="_x0000_i1162" DrawAspect="Content" ObjectID="_1556990182" r:id="rId285"/>
               </w:object>
             </w:r>
           </w:p>
@@ -24790,7 +24790,7 @@
           <v:shape id="_x0000_i1163" type="#_x0000_t75" style="width:6.8pt;height:12.9pt" o:ole="">
             <v:imagedata r:id="rId286" o:title=""/>
           </v:shape>
-          <o:OLEObject Type="Embed" ProgID="Equation.DSMT4" ShapeID="_x0000_i1163" DrawAspect="Content" ObjectID="_1556979350" r:id="rId287"/>
+          <o:OLEObject Type="Embed" ProgID="Equation.DSMT4" ShapeID="_x0000_i1163" DrawAspect="Content" ObjectID="_1556990183" r:id="rId287"/>
         </w:object>
       </w:r>
       <w:r>
@@ -24857,7 +24857,7 @@
                 <v:shape id="_x0000_i1164" type="#_x0000_t75" style="width:82.85pt;height:19.7pt" o:ole="">
                   <v:imagedata r:id="rId288" o:title=""/>
                 </v:shape>
-                <o:OLEObject Type="Embed" ProgID="Equation.DSMT4" ShapeID="_x0000_i1164" DrawAspect="Content" ObjectID="_1556979351" r:id="rId289"/>
+                <o:OLEObject Type="Embed" ProgID="Equation.DSMT4" ShapeID="_x0000_i1164" DrawAspect="Content" ObjectID="_1556990184" r:id="rId289"/>
               </w:object>
             </w:r>
           </w:p>
@@ -24955,7 +24955,7 @@
                 <v:shape id="_x0000_i1165" type="#_x0000_t75" style="width:96.45pt;height:20.4pt" o:ole="">
                   <v:imagedata r:id="rId290" o:title=""/>
                 </v:shape>
-                <o:OLEObject Type="Embed" ProgID="Equation.DSMT4" ShapeID="_x0000_i1165" DrawAspect="Content" ObjectID="_1556979352" r:id="rId291"/>
+                <o:OLEObject Type="Embed" ProgID="Equation.DSMT4" ShapeID="_x0000_i1165" DrawAspect="Content" ObjectID="_1556990185" r:id="rId291"/>
               </w:object>
             </w:r>
           </w:p>
@@ -24992,7 +24992,7 @@
           <v:shape id="_x0000_i1166" type="#_x0000_t75" style="width:76.1pt;height:19.7pt" o:ole="">
             <v:imagedata r:id="rId292" o:title=""/>
           </v:shape>
-          <o:OLEObject Type="Embed" ProgID="Equation.DSMT4" ShapeID="_x0000_i1166" DrawAspect="Content" ObjectID="_1556979353" r:id="rId293"/>
+          <o:OLEObject Type="Embed" ProgID="Equation.DSMT4" ShapeID="_x0000_i1166" DrawAspect="Content" ObjectID="_1556990186" r:id="rId293"/>
         </w:object>
       </w:r>
       <w:r>
@@ -25012,7 +25012,7 @@
           <v:shape id="_x0000_i1167" type="#_x0000_t75" style="width:15.6pt;height:19.7pt" o:ole="">
             <v:imagedata r:id="rId294" o:title=""/>
           </v:shape>
-          <o:OLEObject Type="Embed" ProgID="Equation.DSMT4" ShapeID="_x0000_i1167" DrawAspect="Content" ObjectID="_1556979354" r:id="rId295"/>
+          <o:OLEObject Type="Embed" ProgID="Equation.DSMT4" ShapeID="_x0000_i1167" DrawAspect="Content" ObjectID="_1556990187" r:id="rId295"/>
         </w:object>
       </w:r>
       <w:r>
@@ -25115,7 +25115,7 @@
           <v:shape id="_x0000_i1168" type="#_x0000_t75" style="width:15.6pt;height:19.7pt" o:ole="">
             <v:imagedata r:id="rId296" o:title=""/>
           </v:shape>
-          <o:OLEObject Type="Embed" ProgID="Equation.DSMT4" ShapeID="_x0000_i1168" DrawAspect="Content" ObjectID="_1556979355" r:id="rId297"/>
+          <o:OLEObject Type="Embed" ProgID="Equation.DSMT4" ShapeID="_x0000_i1168" DrawAspect="Content" ObjectID="_1556990188" r:id="rId297"/>
         </w:object>
       </w:r>
       <w:r>
@@ -25161,7 +25161,7 @@
                 <v:shape id="_x0000_i1169" type="#_x0000_t75" style="width:167.1pt;height:38.05pt" o:ole="">
                   <v:imagedata r:id="rId298" o:title=""/>
                 </v:shape>
-                <o:OLEObject Type="Embed" ProgID="Equation.DSMT4" ShapeID="_x0000_i1169" DrawAspect="Content" ObjectID="_1556979356" r:id="rId299"/>
+                <o:OLEObject Type="Embed" ProgID="Equation.DSMT4" ShapeID="_x0000_i1169" DrawAspect="Content" ObjectID="_1556990189" r:id="rId299"/>
               </w:object>
             </w:r>
           </w:p>
@@ -25198,7 +25198,7 @@
           <v:shape id="_x0000_i1170" type="#_x0000_t75" style="width:23.1pt;height:19.7pt" o:ole="">
             <v:imagedata r:id="rId300" o:title=""/>
           </v:shape>
-          <o:OLEObject Type="Embed" ProgID="Equation.DSMT4" ShapeID="_x0000_i1170" DrawAspect="Content" ObjectID="_1556979357" r:id="rId301"/>
+          <o:OLEObject Type="Embed" ProgID="Equation.DSMT4" ShapeID="_x0000_i1170" DrawAspect="Content" ObjectID="_1556990190" r:id="rId301"/>
         </w:object>
       </w:r>
       <w:r>
@@ -25221,7 +25221,7 @@
           <v:shape id="_x0000_i1171" type="#_x0000_t75" style="width:12.9pt;height:19.7pt" o:ole="">
             <v:imagedata r:id="rId302" o:title=""/>
           </v:shape>
-          <o:OLEObject Type="Embed" ProgID="Equation.DSMT4" ShapeID="_x0000_i1171" DrawAspect="Content" ObjectID="_1556979358" r:id="rId303"/>
+          <o:OLEObject Type="Embed" ProgID="Equation.DSMT4" ShapeID="_x0000_i1171" DrawAspect="Content" ObjectID="_1556990191" r:id="rId303"/>
         </w:object>
       </w:r>
       <w:r>
@@ -25259,7 +25259,7 @@
           <v:shape id="_x0000_i1172" type="#_x0000_t75" style="width:12.9pt;height:19.7pt" o:ole="">
             <v:imagedata r:id="rId304" o:title=""/>
           </v:shape>
-          <o:OLEObject Type="Embed" ProgID="Equation.DSMT4" ShapeID="_x0000_i1172" DrawAspect="Content" ObjectID="_1556979359" r:id="rId305"/>
+          <o:OLEObject Type="Embed" ProgID="Equation.DSMT4" ShapeID="_x0000_i1172" DrawAspect="Content" ObjectID="_1556990192" r:id="rId305"/>
         </w:object>
       </w:r>
       <w:r>
@@ -25579,7 +25579,7 @@
           <v:shape id="_x0000_i1173" type="#_x0000_t75" style="width:9.5pt;height:15.6pt" o:ole="">
             <v:imagedata r:id="rId306" o:title=""/>
           </v:shape>
-          <o:OLEObject Type="Embed" ProgID="Equation.DSMT4" ShapeID="_x0000_i1173" DrawAspect="Content" ObjectID="_1556979360" r:id="rId307"/>
+          <o:OLEObject Type="Embed" ProgID="Equation.DSMT4" ShapeID="_x0000_i1173" DrawAspect="Content" ObjectID="_1556990193" r:id="rId307"/>
         </w:object>
       </w:r>
       <w:r>
@@ -25707,7 +25707,7 @@
                 <v:shape id="_x0000_i1174" type="#_x0000_t75" style="width:226.85pt;height:200.4pt" o:ole="">
                   <v:imagedata r:id="rId308" o:title=""/>
                 </v:shape>
-                <o:OLEObject Type="Embed" ProgID="Visio.Drawing.11" ShapeID="_x0000_i1174" DrawAspect="Content" ObjectID="_1556979361" r:id="rId309"/>
+                <o:OLEObject Type="Embed" ProgID="Visio.Drawing.11" ShapeID="_x0000_i1174" DrawAspect="Content" ObjectID="_1556990194" r:id="rId309"/>
               </w:object>
             </w:r>
           </w:p>
@@ -25776,7 +25776,7 @@
           <v:shape id="_x0000_i1175" type="#_x0000_t75" style="width:12.9pt;height:19.7pt" o:ole="">
             <v:imagedata r:id="rId310" o:title=""/>
           </v:shape>
-          <o:OLEObject Type="Embed" ProgID="Equation.DSMT4" ShapeID="_x0000_i1175" DrawAspect="Content" ObjectID="_1556979362" r:id="rId311"/>
+          <o:OLEObject Type="Embed" ProgID="Equation.DSMT4" ShapeID="_x0000_i1175" DrawAspect="Content" ObjectID="_1556990195" r:id="rId311"/>
         </w:object>
       </w:r>
       <w:r>
@@ -25861,7 +25861,7 @@
                 <v:shape id="_x0000_i1176" type="#_x0000_t75" style="width:147.4pt;height:19.7pt" o:ole="">
                   <v:imagedata r:id="rId312" o:title=""/>
                 </v:shape>
-                <o:OLEObject Type="Embed" ProgID="Equation.DSMT4" ShapeID="_x0000_i1176" DrawAspect="Content" ObjectID="_1556979363" r:id="rId313"/>
+                <o:OLEObject Type="Embed" ProgID="Equation.DSMT4" ShapeID="_x0000_i1176" DrawAspect="Content" ObjectID="_1556990196" r:id="rId313"/>
               </w:object>
             </w:r>
           </w:p>
@@ -25901,7 +25901,7 @@
                 <v:shape id="_x0000_i1177" type="#_x0000_t75" style="width:252.7pt;height:20.4pt" o:ole="">
                   <v:imagedata r:id="rId314" o:title=""/>
                 </v:shape>
-                <o:OLEObject Type="Embed" ProgID="Equation.DSMT4" ShapeID="_x0000_i1177" DrawAspect="Content" ObjectID="_1556979364" r:id="rId315"/>
+                <o:OLEObject Type="Embed" ProgID="Equation.DSMT4" ShapeID="_x0000_i1177" DrawAspect="Content" ObjectID="_1556990197" r:id="rId315"/>
               </w:object>
             </w:r>
           </w:p>
@@ -25938,7 +25938,7 @@
           <v:shape id="_x0000_i1178" type="#_x0000_t75" style="width:51.6pt;height:19.7pt" o:ole="">
             <v:imagedata r:id="rId316" o:title=""/>
           </v:shape>
-          <o:OLEObject Type="Embed" ProgID="Equation.DSMT4" ShapeID="_x0000_i1178" DrawAspect="Content" ObjectID="_1556979365" r:id="rId317"/>
+          <o:OLEObject Type="Embed" ProgID="Equation.DSMT4" ShapeID="_x0000_i1178" DrawAspect="Content" ObjectID="_1556990198" r:id="rId317"/>
         </w:object>
       </w:r>
       <w:r>
@@ -25955,7 +25955,7 @@
           <v:shape id="_x0000_i1179" type="#_x0000_t75" style="width:56.4pt;height:20.4pt" o:ole="">
             <v:imagedata r:id="rId318" o:title=""/>
           </v:shape>
-          <o:OLEObject Type="Embed" ProgID="Equation.DSMT4" ShapeID="_x0000_i1179" DrawAspect="Content" ObjectID="_1556979366" r:id="rId319"/>
+          <o:OLEObject Type="Embed" ProgID="Equation.DSMT4" ShapeID="_x0000_i1179" DrawAspect="Content" ObjectID="_1556990199" r:id="rId319"/>
         </w:object>
       </w:r>
       <w:r>
@@ -25972,7 +25972,7 @@
           <v:shape id="_x0000_i1180" type="#_x0000_t75" style="width:105.3pt;height:19.7pt" o:ole="">
             <v:imagedata r:id="rId320" o:title=""/>
           </v:shape>
-          <o:OLEObject Type="Embed" ProgID="Equation.DSMT4" ShapeID="_x0000_i1180" DrawAspect="Content" ObjectID="_1556979367" r:id="rId321"/>
+          <o:OLEObject Type="Embed" ProgID="Equation.DSMT4" ShapeID="_x0000_i1180" DrawAspect="Content" ObjectID="_1556990200" r:id="rId321"/>
         </w:object>
       </w:r>
       <w:r>
@@ -25989,7 +25989,7 @@
           <v:shape id="_x0000_i1181" type="#_x0000_t75" style="width:105.95pt;height:20.4pt" o:ole="">
             <v:imagedata r:id="rId322" o:title=""/>
           </v:shape>
-          <o:OLEObject Type="Embed" ProgID="Equation.DSMT4" ShapeID="_x0000_i1181" DrawAspect="Content" ObjectID="_1556979368" r:id="rId323"/>
+          <o:OLEObject Type="Embed" ProgID="Equation.DSMT4" ShapeID="_x0000_i1181" DrawAspect="Content" ObjectID="_1556990201" r:id="rId323"/>
         </w:object>
       </w:r>
       <w:r>
@@ -26003,7 +26003,7 @@
           <v:shape id="_x0000_i1182" type="#_x0000_t75" style="width:6.8pt;height:12.9pt" o:ole="">
             <v:imagedata r:id="rId324" o:title=""/>
           </v:shape>
-          <o:OLEObject Type="Embed" ProgID="Equation.DSMT4" ShapeID="_x0000_i1182" DrawAspect="Content" ObjectID="_1556979369" r:id="rId325"/>
+          <o:OLEObject Type="Embed" ProgID="Equation.DSMT4" ShapeID="_x0000_i1182" DrawAspect="Content" ObjectID="_1556990202" r:id="rId325"/>
         </w:object>
       </w:r>
       <w:r>
@@ -26023,7 +26023,7 @@
           <v:shape id="_x0000_i1183" type="#_x0000_t75" style="width:15.6pt;height:19.7pt" o:ole="">
             <v:imagedata r:id="rId326" o:title=""/>
           </v:shape>
-          <o:OLEObject Type="Embed" ProgID="Equation.DSMT4" ShapeID="_x0000_i1183" DrawAspect="Content" ObjectID="_1556979370" r:id="rId327"/>
+          <o:OLEObject Type="Embed" ProgID="Equation.DSMT4" ShapeID="_x0000_i1183" DrawAspect="Content" ObjectID="_1556990203" r:id="rId327"/>
         </w:object>
       </w:r>
       <w:r>
@@ -26153,7 +26153,7 @@
                 <v:shape id="_x0000_i1184" type="#_x0000_t75" style="width:233pt;height:77.45pt" o:ole="">
                   <v:imagedata r:id="rId328" o:title=""/>
                 </v:shape>
-                <o:OLEObject Type="Embed" ProgID="Equation.DSMT4" ShapeID="_x0000_i1184" DrawAspect="Content" ObjectID="_1556979371" r:id="rId329"/>
+                <o:OLEObject Type="Embed" ProgID="Equation.DSMT4" ShapeID="_x0000_i1184" DrawAspect="Content" ObjectID="_1556990204" r:id="rId329"/>
               </w:object>
             </w:r>
           </w:p>
@@ -26193,7 +26193,7 @@
                 <v:shape id="_x0000_i1185" type="#_x0000_t75" style="width:231.6pt;height:77.45pt" o:ole="">
                   <v:imagedata r:id="rId330" o:title=""/>
                 </v:shape>
-                <o:OLEObject Type="Embed" ProgID="Equation.DSMT4" ShapeID="_x0000_i1185" DrawAspect="Content" ObjectID="_1556979372" r:id="rId331"/>
+                <o:OLEObject Type="Embed" ProgID="Equation.DSMT4" ShapeID="_x0000_i1185" DrawAspect="Content" ObjectID="_1556990205" r:id="rId331"/>
               </w:object>
             </w:r>
           </w:p>
@@ -26319,7 +26319,7 @@
                 <v:shape id="_x0000_i1186" type="#_x0000_t75" style="width:273.75pt;height:20.4pt" o:ole="">
                   <v:imagedata r:id="rId332" o:title=""/>
                 </v:shape>
-                <o:OLEObject Type="Embed" ProgID="Equation.DSMT4" ShapeID="_x0000_i1186" DrawAspect="Content" ObjectID="_1556979373" r:id="rId333"/>
+                <o:OLEObject Type="Embed" ProgID="Equation.DSMT4" ShapeID="_x0000_i1186" DrawAspect="Content" ObjectID="_1556990206" r:id="rId333"/>
               </w:object>
             </w:r>
           </w:p>
@@ -26359,7 +26359,7 @@
                 <v:shape id="_x0000_i1187" type="#_x0000_t75" style="width:207.15pt;height:20.4pt" o:ole="">
                   <v:imagedata r:id="rId334" o:title=""/>
                 </v:shape>
-                <o:OLEObject Type="Embed" ProgID="Equation.DSMT4" ShapeID="_x0000_i1187" DrawAspect="Content" ObjectID="_1556979374" r:id="rId335"/>
+                <o:OLEObject Type="Embed" ProgID="Equation.DSMT4" ShapeID="_x0000_i1187" DrawAspect="Content" ObjectID="_1556990207" r:id="rId335"/>
               </w:object>
             </w:r>
           </w:p>
@@ -26737,7 +26737,7 @@
                 <v:shape id="_x0000_i1188" type="#_x0000_t75" style="width:76.1pt;height:19.7pt" o:ole="">
                   <v:imagedata r:id="rId336" o:title=""/>
                 </v:shape>
-                <o:OLEObject Type="Embed" ProgID="Equation.DSMT4" ShapeID="_x0000_i1188" DrawAspect="Content" ObjectID="_1556979375" r:id="rId337"/>
+                <o:OLEObject Type="Embed" ProgID="Equation.DSMT4" ShapeID="_x0000_i1188" DrawAspect="Content" ObjectID="_1556990208" r:id="rId337"/>
               </w:object>
             </w:r>
           </w:p>
@@ -26771,7 +26771,7 @@
                 <v:shape id="_x0000_i1189" type="#_x0000_t75" style="width:12.9pt;height:19.7pt" o:ole="">
                   <v:imagedata r:id="rId338" o:title=""/>
                 </v:shape>
-                <o:OLEObject Type="Embed" ProgID="Equation.DSMT4" ShapeID="_x0000_i1189" DrawAspect="Content" ObjectID="_1556979376" r:id="rId339"/>
+                <o:OLEObject Type="Embed" ProgID="Equation.DSMT4" ShapeID="_x0000_i1189" DrawAspect="Content" ObjectID="_1556990209" r:id="rId339"/>
               </w:object>
             </w:r>
             <w:r>
@@ -26785,7 +26785,7 @@
                 <v:shape id="_x0000_i1190" type="#_x0000_t75" style="width:15.6pt;height:19.7pt" o:ole="">
                   <v:imagedata r:id="rId340" o:title=""/>
                 </v:shape>
-                <o:OLEObject Type="Embed" ProgID="Equation.DSMT4" ShapeID="_x0000_i1190" DrawAspect="Content" ObjectID="_1556979377" r:id="rId341"/>
+                <o:OLEObject Type="Embed" ProgID="Equation.DSMT4" ShapeID="_x0000_i1190" DrawAspect="Content" ObjectID="_1556990210" r:id="rId341"/>
               </w:object>
             </w:r>
             <w:r>
@@ -27298,7 +27298,7 @@
           <v:shape id="_x0000_i1191" type="#_x0000_t75" style="width:64.55pt;height:14.25pt" o:ole="">
             <v:imagedata r:id="rId342" o:title=""/>
           </v:shape>
-          <o:OLEObject Type="Embed" ProgID="Equation.DSMT4" ShapeID="_x0000_i1191" DrawAspect="Content" ObjectID="_1556979378" r:id="rId343"/>
+          <o:OLEObject Type="Embed" ProgID="Equation.DSMT4" ShapeID="_x0000_i1191" DrawAspect="Content" ObjectID="_1556990211" r:id="rId343"/>
         </w:object>
       </w:r>
       <w:r>
@@ -27315,7 +27315,7 @@
           <v:shape id="_x0000_i1192" type="#_x0000_t75" style="width:62.5pt;height:14.25pt" o:ole="">
             <v:imagedata r:id="rId344" o:title=""/>
           </v:shape>
-          <o:OLEObject Type="Embed" ProgID="Equation.DSMT4" ShapeID="_x0000_i1192" DrawAspect="Content" ObjectID="_1556979379" r:id="rId345"/>
+          <o:OLEObject Type="Embed" ProgID="Equation.DSMT4" ShapeID="_x0000_i1192" DrawAspect="Content" ObjectID="_1556990212" r:id="rId345"/>
         </w:object>
       </w:r>
       <w:r>
@@ -27332,7 +27332,7 @@
           <v:shape id="_x0000_i1193" type="#_x0000_t75" style="width:38.05pt;height:14.25pt" o:ole="">
             <v:imagedata r:id="rId346" o:title=""/>
           </v:shape>
-          <o:OLEObject Type="Embed" ProgID="Equation.DSMT4" ShapeID="_x0000_i1193" DrawAspect="Content" ObjectID="_1556979380" r:id="rId347"/>
+          <o:OLEObject Type="Embed" ProgID="Equation.DSMT4" ShapeID="_x0000_i1193" DrawAspect="Content" ObjectID="_1556990213" r:id="rId347"/>
         </w:object>
       </w:r>
       <w:r>
@@ -27603,7 +27603,7 @@
           <v:shape id="_x0000_i1194" type="#_x0000_t75" style="width:56.4pt;height:14.25pt" o:ole="">
             <v:imagedata r:id="rId348" o:title=""/>
           </v:shape>
-          <o:OLEObject Type="Embed" ProgID="Equation.DSMT4" ShapeID="_x0000_i1194" DrawAspect="Content" ObjectID="_1556979381" r:id="rId349"/>
+          <o:OLEObject Type="Embed" ProgID="Equation.DSMT4" ShapeID="_x0000_i1194" DrawAspect="Content" ObjectID="_1556990214" r:id="rId349"/>
         </w:object>
       </w:r>
       <w:r>
@@ -27620,7 +27620,7 @@
           <v:shape id="_x0000_i1195" type="#_x0000_t75" style="width:56.4pt;height:14.25pt" o:ole="">
             <v:imagedata r:id="rId350" o:title=""/>
           </v:shape>
-          <o:OLEObject Type="Embed" ProgID="Equation.DSMT4" ShapeID="_x0000_i1195" DrawAspect="Content" ObjectID="_1556979382" r:id="rId351"/>
+          <o:OLEObject Type="Embed" ProgID="Equation.DSMT4" ShapeID="_x0000_i1195" DrawAspect="Content" ObjectID="_1556990215" r:id="rId351"/>
         </w:object>
       </w:r>
       <w:r>
@@ -27668,7 +27668,7 @@
           <v:shape id="_x0000_i1196" type="#_x0000_t75" style="width:64.55pt;height:14.25pt" o:ole="">
             <v:imagedata r:id="rId352" o:title=""/>
           </v:shape>
-          <o:OLEObject Type="Embed" ProgID="Equation.DSMT4" ShapeID="_x0000_i1196" DrawAspect="Content" ObjectID="_1556979383" r:id="rId353"/>
+          <o:OLEObject Type="Embed" ProgID="Equation.DSMT4" ShapeID="_x0000_i1196" DrawAspect="Content" ObjectID="_1556990216" r:id="rId353"/>
         </w:object>
       </w:r>
       <w:r>
@@ -27709,7 +27709,7 @@
           <v:shape id="_x0000_i1197" type="#_x0000_t75" style="width:62.5pt;height:14.25pt" o:ole="">
             <v:imagedata r:id="rId354" o:title=""/>
           </v:shape>
-          <o:OLEObject Type="Embed" ProgID="Equation.DSMT4" ShapeID="_x0000_i1197" DrawAspect="Content" ObjectID="_1556979384" r:id="rId355"/>
+          <o:OLEObject Type="Embed" ProgID="Equation.DSMT4" ShapeID="_x0000_i1197" DrawAspect="Content" ObjectID="_1556990217" r:id="rId355"/>
         </w:object>
       </w:r>
       <w:r>
@@ -27810,7 +27810,7 @@
           <v:shape id="_x0000_i1198" type="#_x0000_t75" style="width:64.55pt;height:14.25pt" o:ole="">
             <v:imagedata r:id="rId356" o:title=""/>
           </v:shape>
-          <o:OLEObject Type="Embed" ProgID="Equation.DSMT4" ShapeID="_x0000_i1198" DrawAspect="Content" ObjectID="_1556979385" r:id="rId357"/>
+          <o:OLEObject Type="Embed" ProgID="Equation.DSMT4" ShapeID="_x0000_i1198" DrawAspect="Content" ObjectID="_1556990218" r:id="rId357"/>
         </w:object>
       </w:r>
       <w:r>
@@ -27836,7 +27836,7 @@
           <v:shape id="_x0000_i1199" type="#_x0000_t75" style="width:64.55pt;height:14.25pt" o:ole="">
             <v:imagedata r:id="rId356" o:title=""/>
           </v:shape>
-          <o:OLEObject Type="Embed" ProgID="Equation.DSMT4" ShapeID="_x0000_i1199" DrawAspect="Content" ObjectID="_1556979386" r:id="rId358"/>
+          <o:OLEObject Type="Embed" ProgID="Equation.DSMT4" ShapeID="_x0000_i1199" DrawAspect="Content" ObjectID="_1556990219" r:id="rId358"/>
         </w:object>
       </w:r>
       <w:r>
@@ -27865,7 +27865,7 @@
           <v:shape id="_x0000_i1200" type="#_x0000_t75" style="width:62.5pt;height:14.25pt" o:ole="">
             <v:imagedata r:id="rId359" o:title=""/>
           </v:shape>
-          <o:OLEObject Type="Embed" ProgID="Equation.DSMT4" ShapeID="_x0000_i1200" DrawAspect="Content" ObjectID="_1556979387" r:id="rId360"/>
+          <o:OLEObject Type="Embed" ProgID="Equation.DSMT4" ShapeID="_x0000_i1200" DrawAspect="Content" ObjectID="_1556990220" r:id="rId360"/>
         </w:object>
       </w:r>
       <w:r>
@@ -27915,7 +27915,7 @@
           <v:shape id="_x0000_i1201" type="#_x0000_t75" style="width:67.9pt;height:14.25pt" o:ole="">
             <v:imagedata r:id="rId361" o:title=""/>
           </v:shape>
-          <o:OLEObject Type="Embed" ProgID="Equation.DSMT4" ShapeID="_x0000_i1201" DrawAspect="Content" ObjectID="_1556979388" r:id="rId362"/>
+          <o:OLEObject Type="Embed" ProgID="Equation.DSMT4" ShapeID="_x0000_i1201" DrawAspect="Content" ObjectID="_1556990221" r:id="rId362"/>
         </w:object>
       </w:r>
       <w:r>
@@ -28411,7 +28411,7 @@
                 <v:shape id="_x0000_i1202" type="#_x0000_t75" style="width:102.55pt;height:36.7pt" o:ole="">
                   <v:imagedata r:id="rId363" o:title=""/>
                 </v:shape>
-                <o:OLEObject Type="Embed" ProgID="Equation.DSMT4" ShapeID="_x0000_i1202" DrawAspect="Content" ObjectID="_1556979389" r:id="rId364"/>
+                <o:OLEObject Type="Embed" ProgID="Equation.DSMT4" ShapeID="_x0000_i1202" DrawAspect="Content" ObjectID="_1556990222" r:id="rId364"/>
               </w:object>
             </w:r>
           </w:p>
@@ -28511,7 +28511,7 @@
                 <v:shape id="_x0000_i1203" type="#_x0000_t75" style="width:123.6pt;height:41.45pt" o:ole="">
                   <v:imagedata r:id="rId365" o:title=""/>
                 </v:shape>
-                <o:OLEObject Type="Embed" ProgID="Equation.DSMT4" ShapeID="_x0000_i1203" DrawAspect="Content" ObjectID="_1556979390" r:id="rId366"/>
+                <o:OLEObject Type="Embed" ProgID="Equation.DSMT4" ShapeID="_x0000_i1203" DrawAspect="Content" ObjectID="_1556990223" r:id="rId366"/>
               </w:object>
             </w:r>
           </w:p>
@@ -28627,7 +28627,7 @@
           <v:shape id="_x0000_i1204" type="#_x0000_t75" style="width:23.1pt;height:19.7pt" o:ole="">
             <v:imagedata r:id="rId367" o:title=""/>
           </v:shape>
-          <o:OLEObject Type="Embed" ProgID="Equation.DSMT4" ShapeID="_x0000_i1204" DrawAspect="Content" ObjectID="_1556979391" r:id="rId368"/>
+          <o:OLEObject Type="Embed" ProgID="Equation.DSMT4" ShapeID="_x0000_i1204" DrawAspect="Content" ObjectID="_1556990224" r:id="rId368"/>
         </w:object>
       </w:r>
       <w:r>
@@ -28644,7 +28644,7 @@
           <v:shape id="_x0000_i1205" type="#_x0000_t75" style="width:21.75pt;height:19.7pt" o:ole="">
             <v:imagedata r:id="rId369" o:title=""/>
           </v:shape>
-          <o:OLEObject Type="Embed" ProgID="Equation.DSMT4" ShapeID="_x0000_i1205" DrawAspect="Content" ObjectID="_1556979392" r:id="rId370"/>
+          <o:OLEObject Type="Embed" ProgID="Equation.DSMT4" ShapeID="_x0000_i1205" DrawAspect="Content" ObjectID="_1556990225" r:id="rId370"/>
         </w:object>
       </w:r>
       <w:r>
@@ -28859,7 +28859,7 @@
                 <v:shape id="_x0000_i1206" type="#_x0000_t75" style="width:33.95pt;height:19.7pt" o:ole="">
                   <v:imagedata r:id="rId371" o:title=""/>
                 </v:shape>
-                <o:OLEObject Type="Embed" ProgID="Equation.DSMT4" ShapeID="_x0000_i1206" DrawAspect="Content" ObjectID="_1556979393" r:id="rId372"/>
+                <o:OLEObject Type="Embed" ProgID="Equation.DSMT4" ShapeID="_x0000_i1206" DrawAspect="Content" ObjectID="_1556990226" r:id="rId372"/>
               </w:object>
             </w:r>
           </w:p>
@@ -28885,7 +28885,7 @@
                 <v:shape id="_x0000_i1207" type="#_x0000_t75" style="width:30.55pt;height:19.7pt" o:ole="">
                   <v:imagedata r:id="rId373" o:title=""/>
                 </v:shape>
-                <o:OLEObject Type="Embed" ProgID="Equation.DSMT4" ShapeID="_x0000_i1207" DrawAspect="Content" ObjectID="_1556979394" r:id="rId374"/>
+                <o:OLEObject Type="Embed" ProgID="Equation.DSMT4" ShapeID="_x0000_i1207" DrawAspect="Content" ObjectID="_1556990227" r:id="rId374"/>
               </w:object>
             </w:r>
           </w:p>
@@ -30336,7 +30336,7 @@
                 <v:shape id="_x0000_i1208" type="#_x0000_t75" style="width:164.4pt;height:33.95pt" o:ole="">
                   <v:imagedata r:id="rId375" o:title=""/>
                 </v:shape>
-                <o:OLEObject Type="Embed" ProgID="Equation.DSMT4" ShapeID="_x0000_i1208" DrawAspect="Content" ObjectID="_1556979395" r:id="rId376"/>
+                <o:OLEObject Type="Embed" ProgID="Equation.DSMT4" ShapeID="_x0000_i1208" DrawAspect="Content" ObjectID="_1556990228" r:id="rId376"/>
               </w:object>
             </w:r>
           </w:p>
@@ -30377,7 +30377,7 @@
                 <v:shape id="_x0000_i1209" type="#_x0000_t75" style="width:207.85pt;height:41.45pt" o:ole="">
                   <v:imagedata r:id="rId377" o:title=""/>
                 </v:shape>
-                <o:OLEObject Type="Embed" ProgID="Equation.DSMT4" ShapeID="_x0000_i1209" DrawAspect="Content" ObjectID="_1556979396" r:id="rId378"/>
+                <o:OLEObject Type="Embed" ProgID="Equation.DSMT4" ShapeID="_x0000_i1209" DrawAspect="Content" ObjectID="_1556990229" r:id="rId378"/>
               </w:object>
             </w:r>
           </w:p>
@@ -30466,7 +30466,7 @@
                 <v:shape id="_x0000_i1210" type="#_x0000_t75" style="width:143.3pt;height:36.7pt" o:ole="">
                   <v:imagedata r:id="rId379" o:title=""/>
                 </v:shape>
-                <o:OLEObject Type="Embed" ProgID="Equation.DSMT4" ShapeID="_x0000_i1210" DrawAspect="Content" ObjectID="_1556979397" r:id="rId380"/>
+                <o:OLEObject Type="Embed" ProgID="Equation.DSMT4" ShapeID="_x0000_i1210" DrawAspect="Content" ObjectID="_1556990230" r:id="rId380"/>
               </w:object>
             </w:r>
           </w:p>
@@ -30510,7 +30510,7 @@
           <v:shape id="_x0000_i1211" type="#_x0000_t75" style="width:29.9pt;height:19.7pt" o:ole="">
             <v:imagedata r:id="rId381" o:title=""/>
           </v:shape>
-          <o:OLEObject Type="Embed" ProgID="Equation.DSMT4" ShapeID="_x0000_i1211" DrawAspect="Content" ObjectID="_1556979398" r:id="rId382"/>
+          <o:OLEObject Type="Embed" ProgID="Equation.DSMT4" ShapeID="_x0000_i1211" DrawAspect="Content" ObjectID="_1556990231" r:id="rId382"/>
         </w:object>
       </w:r>
       <w:r>
@@ -30545,7 +30545,7 @@
           <v:shape id="_x0000_i1212" type="#_x0000_t75" style="width:35.3pt;height:19.7pt" o:ole="">
             <v:imagedata r:id="rId383" o:title=""/>
           </v:shape>
-          <o:OLEObject Type="Embed" ProgID="Equation.DSMT4" ShapeID="_x0000_i1212" DrawAspect="Content" ObjectID="_1556979399" r:id="rId384"/>
+          <o:OLEObject Type="Embed" ProgID="Equation.DSMT4" ShapeID="_x0000_i1212" DrawAspect="Content" ObjectID="_1556990232" r:id="rId384"/>
         </w:object>
       </w:r>
       <w:r>
@@ -30574,7 +30574,7 @@
           <v:shape id="_x0000_i1213" type="#_x0000_t75" style="width:55pt;height:15.6pt" o:ole="">
             <v:imagedata r:id="rId385" o:title=""/>
           </v:shape>
-          <o:OLEObject Type="Embed" ProgID="Equation.DSMT4" ShapeID="_x0000_i1213" DrawAspect="Content" ObjectID="_1556979400" r:id="rId386"/>
+          <o:OLEObject Type="Embed" ProgID="Equation.DSMT4" ShapeID="_x0000_i1213" DrawAspect="Content" ObjectID="_1556990233" r:id="rId386"/>
         </w:object>
       </w:r>
       <w:r>
@@ -31430,7 +31430,7 @@
                 <v:shape id="_x0000_i1214" type="#_x0000_t75" style="width:328.1pt;height:201.75pt" o:ole="">
                   <v:imagedata r:id="rId387" o:title=""/>
                 </v:shape>
-                <o:OLEObject Type="Embed" ProgID="Origin50.Graph" ShapeID="_x0000_i1214" DrawAspect="Content" ObjectID="_1556979401" r:id="rId388"/>
+                <o:OLEObject Type="Embed" ProgID="Origin50.Graph" ShapeID="_x0000_i1214" DrawAspect="Content" ObjectID="_1556990234" r:id="rId388"/>
               </w:object>
             </w:r>
           </w:p>
@@ -31500,7 +31500,7 @@
                 <v:shape id="_x0000_i1215" type="#_x0000_t75" style="width:328.1pt;height:201.75pt" o:ole="">
                   <v:imagedata r:id="rId389" o:title=""/>
                 </v:shape>
-                <o:OLEObject Type="Embed" ProgID="Origin50.Graph" ShapeID="_x0000_i1215" DrawAspect="Content" ObjectID="_1556979402" r:id="rId390"/>
+                <o:OLEObject Type="Embed" ProgID="Origin50.Graph" ShapeID="_x0000_i1215" DrawAspect="Content" ObjectID="_1556990235" r:id="rId390"/>
               </w:object>
             </w:r>
           </w:p>
@@ -31718,7 +31718,7 @@
                 <v:shape id="_x0000_i1216" type="#_x0000_t75" style="width:327.4pt;height:201.75pt" o:ole="">
                   <v:imagedata r:id="rId391" o:title=""/>
                 </v:shape>
-                <o:OLEObject Type="Embed" ProgID="Origin50.Graph" ShapeID="_x0000_i1216" DrawAspect="Content" ObjectID="_1556979403" r:id="rId392"/>
+                <o:OLEObject Type="Embed" ProgID="Origin50.Graph" ShapeID="_x0000_i1216" DrawAspect="Content" ObjectID="_1556990236" r:id="rId392"/>
               </w:object>
             </w:r>
           </w:p>
@@ -31972,7 +31972,7 @@
                 <v:shape id="_x0000_i1217" type="#_x0000_t75" style="width:328.1pt;height:201.05pt" o:ole="">
                   <v:imagedata r:id="rId393" o:title=""/>
                 </v:shape>
-                <o:OLEObject Type="Embed" ProgID="Origin50.Graph" ShapeID="_x0000_i1217" DrawAspect="Content" ObjectID="_1556979404" r:id="rId394"/>
+                <o:OLEObject Type="Embed" ProgID="Origin50.Graph" ShapeID="_x0000_i1217" DrawAspect="Content" ObjectID="_1556990237" r:id="rId394"/>
               </w:object>
             </w:r>
           </w:p>
@@ -32102,7 +32102,7 @@
                 <v:shape id="_x0000_i1218" type="#_x0000_t75" style="width:328.1pt;height:201.75pt" o:ole="">
                   <v:imagedata r:id="rId395" o:title=""/>
                 </v:shape>
-                <o:OLEObject Type="Embed" ProgID="Origin50.Graph" ShapeID="_x0000_i1218" DrawAspect="Content" ObjectID="_1556979405" r:id="rId396"/>
+                <o:OLEObject Type="Embed" ProgID="Origin50.Graph" ShapeID="_x0000_i1218" DrawAspect="Content" ObjectID="_1556990238" r:id="rId396"/>
               </w:object>
             </w:r>
           </w:p>
@@ -32813,7 +32813,7 @@
                 <v:shape id="_x0000_i1219" type="#_x0000_t75" style="width:55pt;height:12.9pt" o:ole="">
                   <v:imagedata r:id="rId397" o:title=""/>
                 </v:shape>
-                <o:OLEObject Type="Embed" ProgID="Equation.DSMT4" ShapeID="_x0000_i1219" DrawAspect="Content" ObjectID="_1556979406" r:id="rId398"/>
+                <o:OLEObject Type="Embed" ProgID="Equation.DSMT4" ShapeID="_x0000_i1219" DrawAspect="Content" ObjectID="_1556990239" r:id="rId398"/>
               </w:object>
             </w:r>
           </w:p>
@@ -32838,7 +32838,7 @@
                 <v:shape id="_x0000_i1220" type="#_x0000_t75" style="width:55pt;height:12.9pt" o:ole="">
                   <v:imagedata r:id="rId399" o:title=""/>
                 </v:shape>
-                <o:OLEObject Type="Embed" ProgID="Equation.DSMT4" ShapeID="_x0000_i1220" DrawAspect="Content" ObjectID="_1556979407" r:id="rId400"/>
+                <o:OLEObject Type="Embed" ProgID="Equation.DSMT4" ShapeID="_x0000_i1220" DrawAspect="Content" ObjectID="_1556990240" r:id="rId400"/>
               </w:object>
             </w:r>
           </w:p>
@@ -32863,7 +32863,7 @@
                 <v:shape id="_x0000_i1221" type="#_x0000_t75" style="width:33.95pt;height:12.9pt" o:ole="">
                   <v:imagedata r:id="rId401" o:title=""/>
                 </v:shape>
-                <o:OLEObject Type="Embed" ProgID="Equation.DSMT4" ShapeID="_x0000_i1221" DrawAspect="Content" ObjectID="_1556979408" r:id="rId402"/>
+                <o:OLEObject Type="Embed" ProgID="Equation.DSMT4" ShapeID="_x0000_i1221" DrawAspect="Content" ObjectID="_1556990241" r:id="rId402"/>
               </w:object>
             </w:r>
           </w:p>
@@ -33328,7 +33328,7 @@
                 <v:shape id="_x0000_i1222" type="#_x0000_t75" style="width:328.1pt;height:201.05pt" o:ole="">
                   <v:imagedata r:id="rId403" o:title=""/>
                 </v:shape>
-                <o:OLEObject Type="Embed" ProgID="Origin50.Graph" ShapeID="_x0000_i1222" DrawAspect="Content" ObjectID="_1556979409" r:id="rId404"/>
+                <o:OLEObject Type="Embed" ProgID="Origin50.Graph" ShapeID="_x0000_i1222" DrawAspect="Content" ObjectID="_1556990242" r:id="rId404"/>
               </w:object>
             </w:r>
           </w:p>
@@ -33544,7 +33544,7 @@
                 <v:shape id="_x0000_i1223" type="#_x0000_t75" style="width:335.55pt;height:171.85pt" o:ole="">
                   <v:imagedata r:id="rId405" o:title=""/>
                 </v:shape>
-                <o:OLEObject Type="Embed" ProgID="Origin50.Graph" ShapeID="_x0000_i1223" DrawAspect="Content" ObjectID="_1556979410" r:id="rId406"/>
+                <o:OLEObject Type="Embed" ProgID="Origin50.Graph" ShapeID="_x0000_i1223" DrawAspect="Content" ObjectID="_1556990243" r:id="rId406"/>
               </w:object>
             </w:r>
           </w:p>
@@ -34108,7 +34108,7 @@
           <v:shape id="_x0000_i1224" type="#_x0000_t75" style="width:79.45pt;height:15.6pt" o:ole="">
             <v:imagedata r:id="rId408" o:title=""/>
           </v:shape>
-          <o:OLEObject Type="Embed" ProgID="Equation.DSMT4" ShapeID="_x0000_i1224" DrawAspect="Content" ObjectID="_1556979411" r:id="rId409"/>
+          <o:OLEObject Type="Embed" ProgID="Equation.DSMT4" ShapeID="_x0000_i1224" DrawAspect="Content" ObjectID="_1556990244" r:id="rId409"/>
         </w:object>
       </w:r>
       <w:r>
@@ -34140,7 +34140,7 @@
           <v:shape id="_x0000_i1225" type="#_x0000_t75" style="width:19.7pt;height:14.25pt" o:ole="">
             <v:imagedata r:id="rId410" o:title=""/>
           </v:shape>
-          <o:OLEObject Type="Embed" ProgID="Equation.DSMT4" ShapeID="_x0000_i1225" DrawAspect="Content" ObjectID="_1556979412" r:id="rId411"/>
+          <o:OLEObject Type="Embed" ProgID="Equation.DSMT4" ShapeID="_x0000_i1225" DrawAspect="Content" ObjectID="_1556990245" r:id="rId411"/>
         </w:object>
       </w:r>
       <w:r>
@@ -34211,7 +34211,7 @@
                 <v:shape id="_x0000_i1226" type="#_x0000_t75" style="width:409.6pt;height:227.55pt" o:ole="">
                   <v:imagedata r:id="rId412" o:title=""/>
                 </v:shape>
-                <o:OLEObject Type="Embed" ProgID="Visio.Drawing.11" ShapeID="_x0000_i1226" DrawAspect="Content" ObjectID="_1556979413" r:id="rId413"/>
+                <o:OLEObject Type="Embed" ProgID="Visio.Drawing.11" ShapeID="_x0000_i1226" DrawAspect="Content" ObjectID="_1556990246" r:id="rId413"/>
               </w:object>
             </w:r>
           </w:p>
@@ -34481,7 +34481,7 @@
                 <v:shape id="_x0000_i1227" type="#_x0000_t75" style="width:201.75pt;height:143.3pt" o:ole="">
                   <v:imagedata r:id="rId414" o:title=""/>
                 </v:shape>
-                <o:OLEObject Type="Embed" ProgID="Visio.Drawing.11" ShapeID="_x0000_i1227" DrawAspect="Content" ObjectID="_1556979414" r:id="rId415"/>
+                <o:OLEObject Type="Embed" ProgID="Visio.Drawing.11" ShapeID="_x0000_i1227" DrawAspect="Content" ObjectID="_1556990247" r:id="rId415"/>
               </w:object>
             </w:r>
           </w:p>
@@ -35175,7 +35175,7 @@
                 <v:shape id="_x0000_i1228" type="#_x0000_t75" style="width:436.75pt;height:201.75pt" o:ole="">
                   <v:imagedata r:id="rId416" o:title=""/>
                 </v:shape>
-                <o:OLEObject Type="Embed" ProgID="Visio.Drawing.11" ShapeID="_x0000_i1228" DrawAspect="Content" ObjectID="_1556979415" r:id="rId417"/>
+                <o:OLEObject Type="Embed" ProgID="Visio.Drawing.11" ShapeID="_x0000_i1228" DrawAspect="Content" ObjectID="_1556990248" r:id="rId417"/>
               </w:object>
             </w:r>
           </w:p>
@@ -35450,10 +35450,10 @@
             </w:pPr>
             <w:r>
               <w:object w:dxaOrig="6976" w:dyaOrig="11280">
-                <v:shape id="_x0000_i1236" type="#_x0000_t75" style="width:349.15pt;height:563.75pt" o:ole="">
+                <v:shape id="_x0000_i1229" type="#_x0000_t75" style="width:349.15pt;height:563.75pt" o:ole="">
                   <v:imagedata r:id="rId418" o:title=""/>
                 </v:shape>
-                <o:OLEObject Type="Embed" ProgID="Visio.Drawing.11" ShapeID="_x0000_i1236" DrawAspect="Content" ObjectID="_1556979416" r:id="rId419"/>
+                <o:OLEObject Type="Embed" ProgID="Visio.Drawing.11" ShapeID="_x0000_i1229" DrawAspect="Content" ObjectID="_1556990249" r:id="rId419"/>
               </w:object>
             </w:r>
           </w:p>
@@ -36388,10 +36388,10 @@
             </w:pPr>
             <w:r>
               <w:object w:dxaOrig="1420" w:dyaOrig="760">
-                <v:shape id="_x0000_i1229" type="#_x0000_t75" style="width:71.3pt;height:38.05pt" o:ole="">
+                <v:shape id="_x0000_i1230" type="#_x0000_t75" style="width:71.3pt;height:38.05pt" o:ole="">
                   <v:imagedata r:id="rId420" o:title=""/>
                 </v:shape>
-                <o:OLEObject Type="Embed" ProgID="Equation.3" ShapeID="_x0000_i1229" DrawAspect="Content" ObjectID="_1556979417" r:id="rId421"/>
+                <o:OLEObject Type="Embed" ProgID="Equation.3" ShapeID="_x0000_i1230" DrawAspect="Content" ObjectID="_1556990250" r:id="rId421"/>
               </w:object>
             </w:r>
           </w:p>
@@ -36886,10 +36886,10 @@
             </w:pPr>
             <w:r>
               <w:object w:dxaOrig="6541" w:dyaOrig="4605">
-                <v:shape id="_x0000_i1230" type="#_x0000_t75" style="width:326.7pt;height:230.25pt" o:ole="">
+                <v:shape id="_x0000_i1231" type="#_x0000_t75" style="width:326.7pt;height:230.25pt" o:ole="">
                   <v:imagedata r:id="rId422" o:title=""/>
                 </v:shape>
-                <o:OLEObject Type="Embed" ProgID="Origin50.Graph" ShapeID="_x0000_i1230" DrawAspect="Content" ObjectID="_1556979418" r:id="rId423"/>
+                <o:OLEObject Type="Embed" ProgID="Origin50.Graph" ShapeID="_x0000_i1231" DrawAspect="Content" ObjectID="_1556990251" r:id="rId423"/>
               </w:object>
             </w:r>
           </w:p>
@@ -37201,10 +37201,10 @@
             </w:pPr>
             <w:r>
               <w:object w:dxaOrig="6541" w:dyaOrig="4605">
-                <v:shape id="_x0000_i1231" type="#_x0000_t75" style="width:326.7pt;height:230.25pt" o:ole="">
+                <v:shape id="_x0000_i1232" type="#_x0000_t75" style="width:326.7pt;height:230.25pt" o:ole="">
                   <v:imagedata r:id="rId424" o:title=""/>
                 </v:shape>
-                <o:OLEObject Type="Embed" ProgID="Origin50.Graph" ShapeID="_x0000_i1231" DrawAspect="Content" ObjectID="_1556979419" r:id="rId425"/>
+                <o:OLEObject Type="Embed" ProgID="Origin50.Graph" ShapeID="_x0000_i1232" DrawAspect="Content" ObjectID="_1556990252" r:id="rId425"/>
               </w:object>
             </w:r>
           </w:p>
@@ -37875,10 +37875,10 @@
             </w:pPr>
             <w:r>
               <w:object w:dxaOrig="4430" w:dyaOrig="3466">
-                <v:shape id="_x0000_i1232" type="#_x0000_t75" style="width:222.8pt;height:173.2pt" o:ole="">
+                <v:shape id="_x0000_i1233" type="#_x0000_t75" style="width:222.8pt;height:173.2pt" o:ole="">
                   <v:imagedata r:id="rId427" o:title=""/>
                 </v:shape>
-                <o:OLEObject Type="Embed" ProgID="Visio.Drawing.11" ShapeID="_x0000_i1232" DrawAspect="Content" ObjectID="_1556979420" r:id="rId428"/>
+                <o:OLEObject Type="Embed" ProgID="Visio.Drawing.11" ShapeID="_x0000_i1233" DrawAspect="Content" ObjectID="_1556990253" r:id="rId428"/>
               </w:object>
             </w:r>
           </w:p>
@@ -38126,10 +38126,10 @@
             </w:pPr>
             <w:r>
               <w:object w:dxaOrig="3260" w:dyaOrig="680">
-                <v:shape id="_x0000_i1233" type="#_x0000_t75" style="width:161.65pt;height:35.3pt" o:ole="">
+                <v:shape id="_x0000_i1234" type="#_x0000_t75" style="width:161.65pt;height:35.3pt" o:ole="">
                   <v:imagedata r:id="rId429" o:title=""/>
                 </v:shape>
-                <o:OLEObject Type="Embed" ProgID="Equation.DSMT4" ShapeID="_x0000_i1233" DrawAspect="Content" ObjectID="_1556979421" r:id="rId430"/>
+                <o:OLEObject Type="Embed" ProgID="Equation.DSMT4" ShapeID="_x0000_i1234" DrawAspect="Content" ObjectID="_1556990254" r:id="rId430"/>
               </w:object>
             </w:r>
           </w:p>
@@ -38200,10 +38200,10 @@
             </w:pPr>
             <w:r>
               <w:object w:dxaOrig="2560" w:dyaOrig="620">
-                <v:shape id="_x0000_i1234" type="#_x0000_t75" style="width:128.4pt;height:30.55pt" o:ole="">
+                <v:shape id="_x0000_i1235" type="#_x0000_t75" style="width:128.4pt;height:30.55pt" o:ole="">
                   <v:imagedata r:id="rId431" o:title=""/>
                 </v:shape>
-                <o:OLEObject Type="Embed" ProgID="Equation.DSMT4" ShapeID="_x0000_i1234" DrawAspect="Content" ObjectID="_1556979422" r:id="rId432"/>
+                <o:OLEObject Type="Embed" ProgID="Equation.DSMT4" ShapeID="_x0000_i1235" DrawAspect="Content" ObjectID="_1556990255" r:id="rId432"/>
               </w:object>
             </w:r>
           </w:p>
@@ -40681,10 +40681,10 @@
             </w:pPr>
             <w:r>
               <w:object w:dxaOrig="6877" w:dyaOrig="4582">
-                <v:shape id="_x0000_i1235" type="#_x0000_t75" style="width:344.4pt;height:228.9pt" o:ole="">
+                <v:shape id="_x0000_i1236" type="#_x0000_t75" style="width:344.4pt;height:228.9pt" o:ole="">
                   <v:imagedata r:id="rId433" o:title=""/>
                 </v:shape>
-                <o:OLEObject Type="Embed" ProgID="Visio.Drawing.11" ShapeID="_x0000_i1235" DrawAspect="Content" ObjectID="_1556979423" r:id="rId434"/>
+                <o:OLEObject Type="Embed" ProgID="Visio.Drawing.11" ShapeID="_x0000_i1236" DrawAspect="Content" ObjectID="_1556990256" r:id="rId434"/>
               </w:object>
             </w:r>
           </w:p>
@@ -40987,7 +40987,7 @@
                 <v:shape id="_x0000_i1237" type="#_x0000_t75" style="width:295.45pt;height:421.8pt" o:ole="">
                   <v:imagedata r:id="rId435" o:title=""/>
                 </v:shape>
-                <o:OLEObject Type="Embed" ProgID="Visio.Drawing.11" ShapeID="_x0000_i1237" DrawAspect="Content" ObjectID="_1556979424" r:id="rId436"/>
+                <o:OLEObject Type="Embed" ProgID="Visio.Drawing.11" ShapeID="_x0000_i1237" DrawAspect="Content" ObjectID="_1556990257" r:id="rId436"/>
               </w:object>
             </w:r>
           </w:p>
@@ -44201,7 +44201,19 @@
         <w:rPr>
           <w:rFonts w:hint="eastAsia"/>
         </w:rPr>
-        <w:t>也领我钦佩。本文的许多工作是在两位老师的帮助与指导下完成的。同时还要感谢王新生教授，在多方面给予我帮助。</w:t>
+        <w:t>也</w:t>
+      </w:r>
+      <w:r>
+        <w:rPr>
+          <w:rFonts w:hint="eastAsia"/>
+        </w:rPr>
+        <w:t>令</w:t>
+      </w:r>
+      <w:r>
+        <w:rPr>
+          <w:rFonts w:hint="eastAsia"/>
+        </w:rPr>
+        <w:t>我钦佩。本文的许多工作是在两位老师的帮助与指导下完成的。同时还要感谢王新生教授，在多方面给予我帮助。</w:t>
       </w:r>
       <w:r>
         <w:t>在此，谨向三位老师表示崇高的敬意和衷心的感谢</w:t>
@@ -44951,7 +44963,7 @@
         <w:rFonts w:ascii="Times New Roman" w:hAnsi="Times New Roman" w:cs="Times New Roman"/>
         <w:noProof/>
       </w:rPr>
-      <w:t>52</w:t>
+      <w:t>60</w:t>
     </w:r>
     <w:r>
       <w:rPr>
@@ -45026,7 +45038,7 @@
             <w:noProof/>
             <w:lang w:val="zh-CN"/>
           </w:rPr>
-          <w:t>51</w:t>
+          <w:t>59</w:t>
         </w:r>
         <w:r>
           <w:rPr>

</xml_diff>